<commit_message>
modifies du contrat de prêt
</commit_message>
<xml_diff>
--- a/document_templates/Contracts/individual_business/investissement/contrat_pret_personne_morale.docx
+++ b/document_templates/Contracts/individual_business/investissement/contrat_pret_personne_morale.docx
@@ -4,7 +4,6 @@
   <w:body>
     <w:p>
       <w:pPr>
-        <w:spacing w:line="240" w:lineRule="auto"/>
         <w:jc w:val="center"/>
         <w:rPr>
           <w:rFonts w:ascii="Times New Roman" w:hAnsi="Times New Roman"/>
@@ -27,7 +26,6 @@
     </w:p>
     <w:p>
       <w:pPr>
-        <w:spacing w:line="240" w:lineRule="auto"/>
         <w:jc w:val="center"/>
         <w:rPr>
           <w:rFonts w:ascii="Times New Roman" w:hAnsi="Times New Roman"/>
@@ -40,8 +38,6 @@
     </w:p>
     <w:p>
       <w:pPr>
-        <w:spacing w:line="240" w:lineRule="auto"/>
-        <w:jc w:val="both"/>
         <w:rPr>
           <w:rFonts w:ascii="Times New Roman" w:hAnsi="Times New Roman"/>
           <w:sz w:val="16"/>
@@ -61,8 +57,6 @@
     </w:p>
     <w:p>
       <w:pPr>
-        <w:spacing w:line="240" w:lineRule="auto"/>
-        <w:jc w:val="both"/>
         <w:rPr>
           <w:rFonts w:ascii="Times New Roman" w:hAnsi="Times New Roman"/>
           <w:sz w:val="16"/>
@@ -80,7 +74,6 @@
     </w:p>
     <w:p>
       <w:pPr>
-        <w:jc w:val="both"/>
         <w:rPr>
           <w:rFonts w:ascii="Times New Roman" w:hAnsi="Times New Roman"/>
           <w:sz w:val="16"/>
@@ -125,7 +118,6 @@
     </w:p>
     <w:p>
       <w:pPr>
-        <w:jc w:val="both"/>
         <w:rPr>
           <w:rFonts w:ascii="Times New Roman" w:hAnsi="Times New Roman"/>
           <w:sz w:val="16"/>
@@ -170,7 +162,6 @@
     </w:p>
     <w:p>
       <w:pPr>
-        <w:jc w:val="both"/>
         <w:rPr>
           <w:rFonts w:ascii="Times New Roman" w:hAnsi="Times New Roman"/>
           <w:sz w:val="16"/>
@@ -275,6 +266,26 @@
     </w:p>
     <w:p>
       <w:pPr>
+        <w:rPr>
+          <w:rFonts w:ascii="Times New Roman" w:hAnsi="Times New Roman"/>
+          <w:sz w:val="16"/>
+          <w:szCs w:val="16"/>
+        </w:rPr>
+      </w:pPr>
+      <w:r>
+        <w:rPr>
+          <w:rFonts w:ascii="Times New Roman" w:hAnsi="Times New Roman"/>
+          <w:sz w:val="16"/>
+          <w:szCs w:val="16"/>
+        </w:rPr>
+        <w:t>Et</w:t>
+      </w:r>
+      <w:bookmarkStart w:id="1" w:name="_Hlk49521732"/>
+      <w:bookmarkStart w:id="2" w:name="_Hlk32414976"/>
+      <w:bookmarkStart w:id="3" w:name="_Hlk38377763"/>
+    </w:p>
+    <w:p>
+      <w:pPr>
         <w:jc w:val="both"/>
         <w:rPr>
           <w:rFonts w:ascii="Times New Roman" w:hAnsi="Times New Roman"/>
@@ -282,18 +293,297 @@
           <w:szCs w:val="16"/>
         </w:rPr>
       </w:pPr>
-      <w:r>
-        <w:rPr>
-          <w:rFonts w:ascii="Times New Roman" w:hAnsi="Times New Roman"/>
-          <w:sz w:val="16"/>
-          <w:szCs w:val="16"/>
-        </w:rPr>
-        <w:t>Et</w:t>
-      </w:r>
-      <w:bookmarkStart w:id="1" w:name="_Hlk177723735"/>
-      <w:bookmarkStart w:id="2" w:name="_Hlk182904713"/>
-      <w:bookmarkStart w:id="3" w:name="_Hlk38377763"/>
       <w:bookmarkStart w:id="4" w:name="_Hlk178180060"/>
+      <w:bookmarkEnd w:id="1"/>
+      <w:bookmarkEnd w:id="2"/>
+      <w:r>
+        <w:rPr>
+          <w:rFonts w:ascii="Times New Roman" w:hAnsi="Times New Roman"/>
+          <w:b/>
+          <w:bCs/>
+          <w:sz w:val="16"/>
+          <w:szCs w:val="16"/>
+        </w:rPr>
+        <w:t>${</w:t>
+      </w:r>
+      <w:proofErr w:type="spellStart"/>
+      <w:r>
+        <w:rPr>
+          <w:rFonts w:ascii="Times New Roman" w:hAnsi="Times New Roman"/>
+          <w:b/>
+          <w:bCs/>
+          <w:sz w:val="16"/>
+          <w:szCs w:val="16"/>
+        </w:rPr>
+        <w:t>individual_business.denomination</w:t>
+      </w:r>
+      <w:proofErr w:type="spellEnd"/>
+      <w:r>
+        <w:rPr>
+          <w:rFonts w:ascii="Times New Roman" w:hAnsi="Times New Roman"/>
+          <w:b/>
+          <w:bCs/>
+          <w:sz w:val="16"/>
+          <w:szCs w:val="16"/>
+        </w:rPr>
+        <w:t>}</w:t>
+      </w:r>
+      <w:r>
+        <w:rPr>
+          <w:rFonts w:ascii="Times New Roman" w:hAnsi="Times New Roman"/>
+          <w:b/>
+          <w:sz w:val="16"/>
+          <w:szCs w:val="16"/>
+        </w:rPr>
+        <w:t>,</w:t>
+      </w:r>
+      <w:r>
+        <w:rPr>
+          <w:rFonts w:ascii="Times New Roman" w:hAnsi="Times New Roman"/>
+          <w:bCs/>
+          <w:sz w:val="16"/>
+          <w:szCs w:val="16"/>
+        </w:rPr>
+        <w:t xml:space="preserve"> </w:t>
+      </w:r>
+      <w:r>
+        <w:rPr>
+          <w:rFonts w:ascii="Times New Roman" w:hAnsi="Times New Roman"/>
+          <w:sz w:val="16"/>
+          <w:szCs w:val="16"/>
+        </w:rPr>
+        <w:t xml:space="preserve">société créée sous la forme d’une </w:t>
+      </w:r>
+      <w:r>
+        <w:rPr>
+          <w:rFonts w:ascii="Times New Roman" w:hAnsi="Times New Roman"/>
+          <w:b/>
+          <w:bCs/>
+          <w:sz w:val="16"/>
+          <w:szCs w:val="16"/>
+        </w:rPr>
+        <w:t>Entreprise Individuelle</w:t>
+      </w:r>
+      <w:r>
+        <w:rPr>
+          <w:rFonts w:ascii="Times New Roman" w:hAnsi="Times New Roman"/>
+          <w:b/>
+          <w:bCs/>
+          <w:sz w:val="16"/>
+          <w:szCs w:val="16"/>
+        </w:rPr>
+        <w:t xml:space="preserve"> </w:t>
+      </w:r>
+      <w:r>
+        <w:rPr>
+          <w:rFonts w:ascii="Times New Roman" w:hAnsi="Times New Roman"/>
+          <w:sz w:val="16"/>
+          <w:szCs w:val="16"/>
+        </w:rPr>
+        <w:t xml:space="preserve">dont le siège social est </w:t>
+      </w:r>
+      <w:r>
+        <w:rPr>
+          <w:rFonts w:ascii="Times New Roman" w:hAnsi="Times New Roman"/>
+          <w:sz w:val="16"/>
+          <w:szCs w:val="16"/>
+        </w:rPr>
+        <w:t>situé</w:t>
+      </w:r>
+      <w:r>
+        <w:rPr>
+          <w:rFonts w:ascii="Times New Roman" w:hAnsi="Times New Roman"/>
+          <w:sz w:val="16"/>
+          <w:szCs w:val="16"/>
+        </w:rPr>
+        <w:t xml:space="preserve"> </w:t>
+      </w:r>
+      <w:r>
+        <w:rPr>
+          <w:rFonts w:ascii="Times New Roman" w:hAnsi="Times New Roman"/>
+          <w:sz w:val="16"/>
+          <w:szCs w:val="16"/>
+        </w:rPr>
+        <w:t xml:space="preserve">à </w:t>
+      </w:r>
+      <w:bookmarkStart w:id="5" w:name="_Hlk177724202"/>
+      <w:r>
+        <w:rPr>
+          <w:rFonts w:ascii="Times New Roman" w:hAnsi="Times New Roman"/>
+          <w:b/>
+          <w:bCs/>
+          <w:sz w:val="16"/>
+          <w:szCs w:val="16"/>
+        </w:rPr>
+        <w:t>${</w:t>
+      </w:r>
+      <w:proofErr w:type="spellStart"/>
+      <w:r>
+        <w:rPr>
+          <w:rFonts w:ascii="Times New Roman" w:hAnsi="Times New Roman"/>
+          <w:b/>
+          <w:bCs/>
+          <w:sz w:val="16"/>
+          <w:szCs w:val="16"/>
+        </w:rPr>
+        <w:t>individual_business.head_office_address</w:t>
+      </w:r>
+      <w:proofErr w:type="spellEnd"/>
+      <w:r>
+        <w:rPr>
+          <w:rFonts w:ascii="Times New Roman" w:hAnsi="Times New Roman"/>
+          <w:b/>
+          <w:bCs/>
+          <w:sz w:val="16"/>
+          <w:szCs w:val="16"/>
+        </w:rPr>
+        <w:t>}</w:t>
+      </w:r>
+      <w:bookmarkEnd w:id="5"/>
+      <w:r>
+        <w:rPr>
+          <w:rFonts w:ascii="Times New Roman" w:hAnsi="Times New Roman"/>
+          <w:sz w:val="16"/>
+          <w:szCs w:val="16"/>
+        </w:rPr>
+        <w:t xml:space="preserve"> BP : </w:t>
+      </w:r>
+      <w:r>
+        <w:rPr>
+          <w:rFonts w:ascii="Times New Roman" w:hAnsi="Times New Roman"/>
+          <w:b/>
+          <w:bCs/>
+          <w:sz w:val="16"/>
+          <w:szCs w:val="16"/>
+        </w:rPr>
+        <w:t>${</w:t>
+      </w:r>
+      <w:proofErr w:type="spellStart"/>
+      <w:r>
+        <w:rPr>
+          <w:rFonts w:ascii="Times New Roman" w:hAnsi="Times New Roman"/>
+          <w:b/>
+          <w:bCs/>
+          <w:sz w:val="16"/>
+          <w:szCs w:val="16"/>
+        </w:rPr>
+        <w:t>individual_business.bp</w:t>
+      </w:r>
+      <w:proofErr w:type="spellEnd"/>
+      <w:r>
+        <w:rPr>
+          <w:rFonts w:ascii="Times New Roman" w:hAnsi="Times New Roman"/>
+          <w:b/>
+          <w:bCs/>
+          <w:sz w:val="16"/>
+          <w:szCs w:val="16"/>
+        </w:rPr>
+        <w:t>},</w:t>
+      </w:r>
+      <w:r>
+        <w:rPr>
+          <w:rFonts w:ascii="Times New Roman" w:hAnsi="Times New Roman"/>
+          <w:sz w:val="16"/>
+          <w:szCs w:val="16"/>
+        </w:rPr>
+        <w:t xml:space="preserve"> immatriculée au Registre du Commerce et du Crédit Mobilier de L</w:t>
+      </w:r>
+      <w:r>
+        <w:rPr>
+          <w:rFonts w:ascii="Times New Roman" w:hAnsi="Times New Roman"/>
+          <w:sz w:val="16"/>
+          <w:szCs w:val="16"/>
+        </w:rPr>
+        <w:t>ibreville</w:t>
+      </w:r>
+      <w:r>
+        <w:rPr>
+          <w:rFonts w:ascii="Times New Roman" w:hAnsi="Times New Roman"/>
+          <w:sz w:val="16"/>
+          <w:szCs w:val="16"/>
+        </w:rPr>
+        <w:t xml:space="preserve"> sous le N°</w:t>
+      </w:r>
+      <w:r>
+        <w:rPr>
+          <w:rFonts w:ascii="Times New Roman" w:hAnsi="Times New Roman"/>
+          <w:b/>
+          <w:bCs/>
+          <w:sz w:val="16"/>
+          <w:szCs w:val="16"/>
+        </w:rPr>
+        <w:t>${</w:t>
+      </w:r>
+      <w:proofErr w:type="spellStart"/>
+      <w:r>
+        <w:rPr>
+          <w:rFonts w:ascii="Times New Roman" w:hAnsi="Times New Roman"/>
+          <w:b/>
+          <w:bCs/>
+          <w:sz w:val="16"/>
+          <w:szCs w:val="16"/>
+        </w:rPr>
+        <w:t>individual_business.rccm_number</w:t>
+      </w:r>
+      <w:proofErr w:type="spellEnd"/>
+      <w:r>
+        <w:rPr>
+          <w:rFonts w:ascii="Times New Roman" w:hAnsi="Times New Roman"/>
+          <w:b/>
+          <w:bCs/>
+          <w:sz w:val="16"/>
+          <w:szCs w:val="16"/>
+        </w:rPr>
+        <w:t>}</w:t>
+      </w:r>
+      <w:r>
+        <w:rPr>
+          <w:rFonts w:ascii="Times New Roman" w:hAnsi="Times New Roman"/>
+          <w:sz w:val="16"/>
+          <w:szCs w:val="16"/>
+        </w:rPr>
+        <w:t xml:space="preserve"> </w:t>
+      </w:r>
+      <w:r>
+        <w:rPr>
+          <w:rFonts w:ascii="Times New Roman" w:hAnsi="Times New Roman"/>
+          <w:sz w:val="16"/>
+          <w:szCs w:val="16"/>
+        </w:rPr>
+        <w:t xml:space="preserve">NIF : </w:t>
+      </w:r>
+      <w:r>
+        <w:rPr>
+          <w:rFonts w:ascii="Times New Roman" w:hAnsi="Times New Roman"/>
+          <w:b/>
+          <w:bCs/>
+          <w:sz w:val="16"/>
+          <w:szCs w:val="16"/>
+        </w:rPr>
+        <w:t>${</w:t>
+      </w:r>
+      <w:proofErr w:type="spellStart"/>
+      <w:r>
+        <w:rPr>
+          <w:rFonts w:ascii="Times New Roman" w:hAnsi="Times New Roman"/>
+          <w:b/>
+          <w:bCs/>
+          <w:sz w:val="16"/>
+          <w:szCs w:val="16"/>
+        </w:rPr>
+        <w:t>individual_business.nif</w:t>
+      </w:r>
+      <w:proofErr w:type="spellEnd"/>
+      <w:r>
+        <w:rPr>
+          <w:rFonts w:ascii="Times New Roman" w:hAnsi="Times New Roman"/>
+          <w:b/>
+          <w:bCs/>
+          <w:sz w:val="16"/>
+          <w:szCs w:val="16"/>
+        </w:rPr>
+        <w:t>}</w:t>
+      </w:r>
     </w:p>
     <w:p>
       <w:pPr>
@@ -307,61 +597,14 @@
       <w:r>
         <w:rPr>
           <w:rFonts w:ascii="Times New Roman" w:hAnsi="Times New Roman"/>
-          <w:b/>
-          <w:bCs/>
-          <w:sz w:val="16"/>
-          <w:szCs w:val="16"/>
-        </w:rPr>
-        <w:t>${</w:t>
-      </w:r>
-      <w:proofErr w:type="spellStart"/>
-      <w:r>
-        <w:rPr>
-          <w:rFonts w:ascii="Times New Roman" w:hAnsi="Times New Roman"/>
-          <w:b/>
-          <w:bCs/>
-          <w:sz w:val="16"/>
-          <w:szCs w:val="16"/>
-        </w:rPr>
-        <w:t>individual_</w:t>
-      </w:r>
-      <w:proofErr w:type="gramStart"/>
-      <w:r>
-        <w:rPr>
-          <w:rFonts w:ascii="Times New Roman" w:hAnsi="Times New Roman"/>
-          <w:b/>
-          <w:bCs/>
-          <w:sz w:val="16"/>
-          <w:szCs w:val="16"/>
-        </w:rPr>
-        <w:t>business.denomination</w:t>
-      </w:r>
-      <w:proofErr w:type="spellEnd"/>
-      <w:proofErr w:type="gramEnd"/>
-      <w:r>
-        <w:rPr>
-          <w:rFonts w:ascii="Times New Roman" w:hAnsi="Times New Roman"/>
-          <w:b/>
-          <w:bCs/>
-          <w:sz w:val="16"/>
-          <w:szCs w:val="16"/>
-        </w:rPr>
-        <w:t>}</w:t>
-      </w:r>
-      <w:bookmarkEnd w:id="1"/>
-      <w:r>
-        <w:rPr>
-          <w:rFonts w:ascii="Times New Roman" w:hAnsi="Times New Roman"/>
-          <w:b/>
-          <w:sz w:val="16"/>
-          <w:szCs w:val="16"/>
-        </w:rPr>
-        <w:t>,</w:t>
-      </w:r>
-      <w:r>
-        <w:rPr>
-          <w:rFonts w:ascii="Times New Roman" w:hAnsi="Times New Roman"/>
-          <w:bCs/>
+          <w:sz w:val="16"/>
+          <w:szCs w:val="16"/>
+        </w:rPr>
+        <w:t>La société</w:t>
+      </w:r>
+      <w:r>
+        <w:rPr>
+          <w:rFonts w:ascii="Times New Roman" w:hAnsi="Times New Roman"/>
           <w:sz w:val="16"/>
           <w:szCs w:val="16"/>
         </w:rPr>
@@ -373,274 +616,17 @@
           <w:sz w:val="16"/>
           <w:szCs w:val="16"/>
         </w:rPr>
-        <w:t xml:space="preserve">société créée sous la forme d’une </w:t>
-      </w:r>
-      <w:r>
-        <w:rPr>
-          <w:rFonts w:ascii="Times New Roman" w:hAnsi="Times New Roman"/>
-          <w:b/>
-          <w:bCs/>
-          <w:sz w:val="16"/>
-          <w:szCs w:val="16"/>
-        </w:rPr>
-        <w:t>Entreprise Individuelle</w:t>
-      </w:r>
-      <w:r>
-        <w:rPr>
-          <w:rFonts w:ascii="Times New Roman" w:hAnsi="Times New Roman"/>
-          <w:b/>
-          <w:bCs/>
-          <w:sz w:val="16"/>
-          <w:szCs w:val="16"/>
-        </w:rPr>
-        <w:t xml:space="preserve"> </w:t>
-      </w:r>
-      <w:r>
-        <w:rPr>
-          <w:rFonts w:ascii="Times New Roman" w:hAnsi="Times New Roman"/>
-          <w:sz w:val="16"/>
-          <w:szCs w:val="16"/>
-        </w:rPr>
-        <w:t xml:space="preserve">dont le siège social est </w:t>
-      </w:r>
-      <w:r>
-        <w:rPr>
-          <w:rFonts w:ascii="Times New Roman" w:hAnsi="Times New Roman"/>
-          <w:sz w:val="16"/>
-          <w:szCs w:val="16"/>
-        </w:rPr>
-        <w:t>situé</w:t>
-      </w:r>
-      <w:r>
-        <w:rPr>
-          <w:rFonts w:ascii="Times New Roman" w:hAnsi="Times New Roman"/>
-          <w:sz w:val="16"/>
-          <w:szCs w:val="16"/>
-        </w:rPr>
-        <w:t xml:space="preserve"> </w:t>
-      </w:r>
-      <w:r>
-        <w:rPr>
-          <w:rFonts w:ascii="Times New Roman" w:hAnsi="Times New Roman"/>
-          <w:sz w:val="16"/>
-          <w:szCs w:val="16"/>
-        </w:rPr>
-        <w:t xml:space="preserve">à </w:t>
-      </w:r>
-      <w:bookmarkStart w:id="5" w:name="_Hlk177724202"/>
-      <w:r>
-        <w:rPr>
-          <w:rFonts w:ascii="Times New Roman" w:hAnsi="Times New Roman"/>
-          <w:b/>
-          <w:bCs/>
-          <w:sz w:val="16"/>
-          <w:szCs w:val="16"/>
-        </w:rPr>
-        <w:t>${</w:t>
-      </w:r>
-      <w:proofErr w:type="spellStart"/>
-      <w:r>
-        <w:rPr>
-          <w:rFonts w:ascii="Times New Roman" w:hAnsi="Times New Roman"/>
-          <w:b/>
-          <w:bCs/>
-          <w:sz w:val="16"/>
-          <w:szCs w:val="16"/>
-        </w:rPr>
-        <w:t>individual_business.head_office_address</w:t>
-      </w:r>
-      <w:proofErr w:type="spellEnd"/>
-      <w:r>
-        <w:rPr>
-          <w:rFonts w:ascii="Times New Roman" w:hAnsi="Times New Roman"/>
-          <w:b/>
-          <w:bCs/>
-          <w:sz w:val="16"/>
-          <w:szCs w:val="16"/>
-        </w:rPr>
-        <w:t>}</w:t>
-      </w:r>
-      <w:bookmarkEnd w:id="5"/>
-      <w:r>
-        <w:rPr>
-          <w:rFonts w:ascii="Times New Roman" w:hAnsi="Times New Roman"/>
-          <w:sz w:val="16"/>
-          <w:szCs w:val="16"/>
-        </w:rPr>
-        <w:t xml:space="preserve"> BP : </w:t>
-      </w:r>
-      <w:r>
-        <w:rPr>
-          <w:rFonts w:ascii="Times New Roman" w:hAnsi="Times New Roman"/>
-          <w:b/>
-          <w:bCs/>
-          <w:sz w:val="16"/>
-          <w:szCs w:val="16"/>
-        </w:rPr>
-        <w:t>${</w:t>
-      </w:r>
-      <w:proofErr w:type="spellStart"/>
-      <w:r>
-        <w:rPr>
-          <w:rFonts w:ascii="Times New Roman" w:hAnsi="Times New Roman"/>
-          <w:b/>
-          <w:bCs/>
-          <w:sz w:val="16"/>
-          <w:szCs w:val="16"/>
-        </w:rPr>
-        <w:t>individual_business.bp</w:t>
-      </w:r>
-      <w:proofErr w:type="spellEnd"/>
-      <w:r>
-        <w:rPr>
-          <w:rFonts w:ascii="Times New Roman" w:hAnsi="Times New Roman"/>
-          <w:b/>
-          <w:bCs/>
-          <w:sz w:val="16"/>
-          <w:szCs w:val="16"/>
-        </w:rPr>
-        <w:t>},</w:t>
-      </w:r>
-      <w:r>
-        <w:rPr>
-          <w:rFonts w:ascii="Times New Roman" w:hAnsi="Times New Roman"/>
-          <w:sz w:val="16"/>
-          <w:szCs w:val="16"/>
-        </w:rPr>
-        <w:t xml:space="preserve"> immatriculée au Registre du Commerce et du Crédit Mobilier de L</w:t>
-      </w:r>
-      <w:r>
-        <w:rPr>
-          <w:rFonts w:ascii="Times New Roman" w:hAnsi="Times New Roman"/>
-          <w:sz w:val="16"/>
-          <w:szCs w:val="16"/>
-        </w:rPr>
-        <w:t>ibreville</w:t>
-      </w:r>
-      <w:r>
-        <w:rPr>
-          <w:rFonts w:ascii="Times New Roman" w:hAnsi="Times New Roman"/>
-          <w:sz w:val="16"/>
-          <w:szCs w:val="16"/>
-        </w:rPr>
-        <w:t xml:space="preserve"> sous le N°</w:t>
-      </w:r>
-      <w:r>
-        <w:rPr>
-          <w:rFonts w:ascii="Times New Roman" w:hAnsi="Times New Roman"/>
-          <w:b/>
-          <w:bCs/>
-          <w:sz w:val="16"/>
-          <w:szCs w:val="16"/>
-        </w:rPr>
-        <w:t>${</w:t>
-      </w:r>
-      <w:proofErr w:type="spellStart"/>
-      <w:r>
-        <w:rPr>
-          <w:rFonts w:ascii="Times New Roman" w:hAnsi="Times New Roman"/>
-          <w:b/>
-          <w:bCs/>
-          <w:sz w:val="16"/>
-          <w:szCs w:val="16"/>
-        </w:rPr>
-        <w:t>individual_business.rccm_number</w:t>
-      </w:r>
-      <w:proofErr w:type="spellEnd"/>
-      <w:r>
-        <w:rPr>
-          <w:rFonts w:ascii="Times New Roman" w:hAnsi="Times New Roman"/>
-          <w:b/>
-          <w:bCs/>
-          <w:sz w:val="16"/>
-          <w:szCs w:val="16"/>
-        </w:rPr>
-        <w:t>}</w:t>
-      </w:r>
-      <w:r>
-        <w:rPr>
-          <w:rFonts w:ascii="Times New Roman" w:hAnsi="Times New Roman"/>
-          <w:sz w:val="16"/>
-          <w:szCs w:val="16"/>
-        </w:rPr>
-        <w:t xml:space="preserve"> </w:t>
-      </w:r>
-      <w:r>
-        <w:rPr>
-          <w:rFonts w:ascii="Times New Roman" w:hAnsi="Times New Roman"/>
-          <w:sz w:val="16"/>
-          <w:szCs w:val="16"/>
-        </w:rPr>
-        <w:t xml:space="preserve">NIF : </w:t>
-      </w:r>
-      <w:r>
-        <w:rPr>
-          <w:rFonts w:ascii="Times New Roman" w:hAnsi="Times New Roman"/>
-          <w:b/>
-          <w:bCs/>
-          <w:sz w:val="16"/>
-          <w:szCs w:val="16"/>
-        </w:rPr>
-        <w:t>${</w:t>
-      </w:r>
-      <w:proofErr w:type="spellStart"/>
-      <w:r>
-        <w:rPr>
-          <w:rFonts w:ascii="Times New Roman" w:hAnsi="Times New Roman"/>
-          <w:b/>
-          <w:bCs/>
-          <w:sz w:val="16"/>
-          <w:szCs w:val="16"/>
-        </w:rPr>
-        <w:t>individual_business.nif</w:t>
-      </w:r>
-      <w:proofErr w:type="spellEnd"/>
-      <w:r>
-        <w:rPr>
-          <w:rFonts w:ascii="Times New Roman" w:hAnsi="Times New Roman"/>
-          <w:b/>
-          <w:bCs/>
-          <w:sz w:val="16"/>
-          <w:szCs w:val="16"/>
-        </w:rPr>
-        <w:t>}</w:t>
-      </w:r>
-    </w:p>
-    <w:bookmarkEnd w:id="2"/>
-    <w:p>
-      <w:pPr>
-        <w:jc w:val="both"/>
-        <w:rPr>
-          <w:rFonts w:ascii="Times New Roman" w:hAnsi="Times New Roman"/>
-          <w:sz w:val="16"/>
-          <w:szCs w:val="16"/>
-        </w:rPr>
-      </w:pPr>
-      <w:r>
-        <w:rPr>
-          <w:rFonts w:ascii="Times New Roman" w:hAnsi="Times New Roman"/>
-          <w:sz w:val="16"/>
-          <w:szCs w:val="16"/>
-        </w:rPr>
-        <w:t>La société</w:t>
-      </w:r>
-      <w:r>
-        <w:rPr>
-          <w:rFonts w:ascii="Times New Roman" w:hAnsi="Times New Roman"/>
-          <w:sz w:val="16"/>
-          <w:szCs w:val="16"/>
-        </w:rPr>
-        <w:t xml:space="preserve"> </w:t>
-      </w:r>
-      <w:r>
-        <w:rPr>
-          <w:rFonts w:ascii="Times New Roman" w:hAnsi="Times New Roman"/>
-          <w:b/>
-          <w:bCs/>
-          <w:sz w:val="16"/>
-          <w:szCs w:val="16"/>
-        </w:rPr>
-        <w:t>${</w:t>
+        <w:t>$</w:t>
+      </w:r>
+      <w:r>
+        <w:rPr>
+          <w:rFonts w:ascii="Times New Roman" w:hAnsi="Times New Roman"/>
+          <w:b/>
+          <w:bCs/>
+          <w:sz w:val="16"/>
+          <w:szCs w:val="16"/>
+        </w:rPr>
+        <w:t>{</w:t>
       </w:r>
       <w:proofErr w:type="spellStart"/>
       <w:r>
@@ -782,7 +768,17 @@
           <w:sz w:val="16"/>
           <w:szCs w:val="16"/>
         </w:rPr>
-        <w:t xml:space="preserve">} </w:t>
+        <w:t>}</w:t>
+      </w:r>
+      <w:r>
+        <w:rPr>
+          <w:rFonts w:ascii="Times New Roman" w:hAnsi="Times New Roman"/>
+          <w:b/>
+          <w:bCs/>
+          <w:sz w:val="16"/>
+          <w:szCs w:val="16"/>
+        </w:rPr>
+        <w:t xml:space="preserve"> </w:t>
       </w:r>
       <w:bookmarkEnd w:id="8"/>
       <w:r>
@@ -792,7 +788,25 @@
           <w:sz w:val="16"/>
           <w:szCs w:val="16"/>
         </w:rPr>
-        <w:t xml:space="preserve">né le </w:t>
+        <w:t>né</w:t>
+      </w:r>
+      <w:r>
+        <w:rPr>
+          <w:rFonts w:ascii="Times New Roman" w:hAnsi="Times New Roman"/>
+          <w:bCs/>
+          <w:sz w:val="16"/>
+          <w:szCs w:val="16"/>
+        </w:rPr>
+        <w:t xml:space="preserve"> </w:t>
+      </w:r>
+      <w:r>
+        <w:rPr>
+          <w:rFonts w:ascii="Times New Roman" w:hAnsi="Times New Roman"/>
+          <w:bCs/>
+          <w:sz w:val="16"/>
+          <w:szCs w:val="16"/>
+        </w:rPr>
+        <w:t xml:space="preserve">le </w:t>
       </w:r>
       <w:bookmarkStart w:id="9" w:name="_Hlk177460469"/>
       <w:r>
@@ -901,7 +915,16 @@
           <w:sz w:val="16"/>
           <w:szCs w:val="16"/>
         </w:rPr>
-        <w:t xml:space="preserve">titulaire de </w:t>
+        <w:t>t</w:t>
+      </w:r>
+      <w:r>
+        <w:rPr>
+          <w:rFonts w:ascii="Times New Roman" w:hAnsi="Times New Roman"/>
+          <w:bCs/>
+          <w:sz w:val="16"/>
+          <w:szCs w:val="16"/>
+        </w:rPr>
+        <w:t xml:space="preserve">itulaire de </w:t>
       </w:r>
       <w:bookmarkStart w:id="12" w:name="_Hlk177460562"/>
       <w:r>
@@ -974,7 +997,7 @@
           <w:sz w:val="16"/>
           <w:szCs w:val="16"/>
         </w:rPr>
-        <w:t xml:space="preserve">} </w:t>
+        <w:t>}</w:t>
       </w:r>
       <w:r>
         <w:rPr>
@@ -992,7 +1015,16 @@
           <w:sz w:val="16"/>
           <w:szCs w:val="16"/>
         </w:rPr>
-        <w:t xml:space="preserve">délivré le </w:t>
+        <w:t>délivré</w:t>
+      </w:r>
+      <w:r>
+        <w:rPr>
+          <w:rFonts w:ascii="Times New Roman" w:hAnsi="Times New Roman"/>
+          <w:bCs/>
+          <w:sz w:val="16"/>
+          <w:szCs w:val="16"/>
+        </w:rPr>
+        <w:t xml:space="preserve"> le </w:t>
       </w:r>
       <w:r>
         <w:rPr>
@@ -1024,7 +1056,7 @@
           <w:sz w:val="16"/>
           <w:szCs w:val="16"/>
         </w:rPr>
-        <w:t xml:space="preserve">} </w:t>
+        <w:t>}</w:t>
       </w:r>
       <w:r>
         <w:rPr>
@@ -1093,7 +1125,34 @@
           <w:sz w:val="16"/>
           <w:szCs w:val="16"/>
         </w:rPr>
-        <w:t xml:space="preserve">, domicilié </w:t>
+        <w:t xml:space="preserve">, </w:t>
+      </w:r>
+      <w:r>
+        <w:rPr>
+          <w:rFonts w:ascii="Times New Roman" w:hAnsi="Times New Roman"/>
+          <w:bCs/>
+          <w:sz w:val="16"/>
+          <w:szCs w:val="16"/>
+        </w:rPr>
+        <w:t>d</w:t>
+      </w:r>
+      <w:r>
+        <w:rPr>
+          <w:rFonts w:ascii="Times New Roman" w:hAnsi="Times New Roman"/>
+          <w:bCs/>
+          <w:sz w:val="16"/>
+          <w:szCs w:val="16"/>
+        </w:rPr>
+        <w:t>omicilié</w:t>
+      </w:r>
+      <w:r>
+        <w:rPr>
+          <w:rFonts w:ascii="Times New Roman" w:hAnsi="Times New Roman"/>
+          <w:bCs/>
+          <w:sz w:val="16"/>
+          <w:szCs w:val="16"/>
+        </w:rPr>
+        <w:t xml:space="preserve"> </w:t>
       </w:r>
       <w:bookmarkStart w:id="13" w:name="_Hlk177460539"/>
       <w:r>
@@ -1182,13 +1241,25 @@
       <w:bookmarkEnd w:id="14"/>
       <w:r>
         <w:rPr>
-          <w:rFonts w:ascii="Times New Roman" w:hAnsi="Times New Roman"/>
-          <w:b/>
-          <w:bCs/>
-          <w:sz w:val="16"/>
-          <w:szCs w:val="16"/>
-        </w:rPr>
-        <w:t xml:space="preserve">, </w:t>
+          <w:rFonts w:ascii="Times New Roman" w:eastAsia="Times New Roman" w:hAnsi="Times New Roman"/>
+          <w:b/>
+          <w:bCs/>
+          <w:sz w:val="16"/>
+          <w:szCs w:val="16"/>
+          <w:lang w:eastAsia="fr-FR"/>
+        </w:rPr>
+        <w:t>,</w:t>
+      </w:r>
+      <w:r>
+        <w:rPr>
+          <w:rFonts w:ascii="Times New Roman" w:eastAsia="Times New Roman" w:hAnsi="Times New Roman"/>
+          <w:b/>
+          <w:bCs/>
+          <w:sz w:val="16"/>
+          <w:szCs w:val="16"/>
+          <w:lang w:eastAsia="fr-FR"/>
+        </w:rPr>
+        <w:t xml:space="preserve"> </w:t>
       </w:r>
       <w:r>
         <w:rPr>
@@ -1213,18 +1284,16 @@
       <w:pPr>
         <w:spacing w:after="0"/>
         <w:ind w:right="-471"/>
-        <w:jc w:val="both"/>
-        <w:rPr>
-          <w:rFonts w:ascii="Times New Roman" w:hAnsi="Times New Roman"/>
-          <w:b/>
-          <w:sz w:val="16"/>
-          <w:szCs w:val="16"/>
-        </w:rPr>
-      </w:pPr>
-    </w:p>
-    <w:p>
-      <w:pPr>
-        <w:jc w:val="both"/>
+        <w:rPr>
+          <w:rFonts w:ascii="Times New Roman" w:hAnsi="Times New Roman"/>
+          <w:b/>
+          <w:sz w:val="16"/>
+          <w:szCs w:val="16"/>
+        </w:rPr>
+      </w:pPr>
+    </w:p>
+    <w:p>
+      <w:pPr>
         <w:rPr>
           <w:rFonts w:ascii="Times New Roman" w:hAnsi="Times New Roman"/>
           <w:sz w:val="16"/>
@@ -1302,6 +1371,62 @@
     </w:p>
     <w:p>
       <w:pPr>
+        <w:rPr>
+          <w:rFonts w:ascii="Times New Roman" w:hAnsi="Times New Roman"/>
+          <w:sz w:val="16"/>
+          <w:szCs w:val="16"/>
+        </w:rPr>
+      </w:pPr>
+      <w:r>
+        <w:rPr>
+          <w:rFonts w:ascii="Times New Roman" w:hAnsi="Times New Roman"/>
+          <w:b/>
+          <w:bCs/>
+          <w:sz w:val="16"/>
+          <w:szCs w:val="16"/>
+        </w:rPr>
+        <w:t>IL A ETE CONVENU ET ARRETE CE QUI SUIT</w:t>
+      </w:r>
+      <w:r>
+        <w:rPr>
+          <w:rFonts w:ascii="Times New Roman" w:hAnsi="Times New Roman"/>
+          <w:sz w:val="16"/>
+          <w:szCs w:val="16"/>
+        </w:rPr>
+        <w:t xml:space="preserve"> :</w:t>
+      </w:r>
+    </w:p>
+    <w:p>
+      <w:pPr>
+        <w:rPr>
+          <w:rFonts w:ascii="Times New Roman" w:hAnsi="Times New Roman"/>
+          <w:b/>
+          <w:sz w:val="16"/>
+          <w:szCs w:val="16"/>
+        </w:rPr>
+      </w:pPr>
+      <w:r>
+        <w:rPr>
+          <w:rFonts w:ascii="Times New Roman" w:hAnsi="Times New Roman"/>
+          <w:b/>
+          <w:sz w:val="16"/>
+          <w:szCs w:val="16"/>
+          <w:u w:val="single"/>
+        </w:rPr>
+        <w:t>ARTICLE 1</w:t>
+      </w:r>
+      <w:r>
+        <w:rPr>
+          <w:rFonts w:ascii="Times New Roman" w:hAnsi="Times New Roman"/>
+          <w:b/>
+          <w:sz w:val="16"/>
+          <w:szCs w:val="16"/>
+        </w:rPr>
+        <w:t> : OBJET</w:t>
+      </w:r>
+    </w:p>
+    <w:p>
+      <w:pPr>
         <w:jc w:val="both"/>
         <w:rPr>
           <w:rFonts w:ascii="Times New Roman" w:hAnsi="Times New Roman"/>
@@ -1312,64 +1437,6 @@
       <w:r>
         <w:rPr>
           <w:rFonts w:ascii="Times New Roman" w:hAnsi="Times New Roman"/>
-          <w:b/>
-          <w:bCs/>
-          <w:sz w:val="16"/>
-          <w:szCs w:val="16"/>
-        </w:rPr>
-        <w:t>IL A ETE CONVENU ET ARRETE CE QUI SUIT</w:t>
-      </w:r>
-      <w:r>
-        <w:rPr>
-          <w:rFonts w:ascii="Times New Roman" w:hAnsi="Times New Roman"/>
-          <w:sz w:val="16"/>
-          <w:szCs w:val="16"/>
-        </w:rPr>
-        <w:t xml:space="preserve"> :</w:t>
-      </w:r>
-    </w:p>
-    <w:p>
-      <w:pPr>
-        <w:jc w:val="both"/>
-        <w:rPr>
-          <w:rFonts w:ascii="Times New Roman" w:hAnsi="Times New Roman"/>
-          <w:b/>
-          <w:sz w:val="16"/>
-          <w:szCs w:val="16"/>
-        </w:rPr>
-      </w:pPr>
-      <w:r>
-        <w:rPr>
-          <w:rFonts w:ascii="Times New Roman" w:hAnsi="Times New Roman"/>
-          <w:b/>
-          <w:sz w:val="16"/>
-          <w:szCs w:val="16"/>
-          <w:u w:val="single"/>
-        </w:rPr>
-        <w:t>ARTICLE 1</w:t>
-      </w:r>
-      <w:r>
-        <w:rPr>
-          <w:rFonts w:ascii="Times New Roman" w:hAnsi="Times New Roman"/>
-          <w:b/>
-          <w:sz w:val="16"/>
-          <w:szCs w:val="16"/>
-        </w:rPr>
-        <w:t> : OBJET</w:t>
-      </w:r>
-    </w:p>
-    <w:p>
-      <w:pPr>
-        <w:jc w:val="both"/>
-        <w:rPr>
-          <w:rFonts w:ascii="Times New Roman" w:hAnsi="Times New Roman"/>
-          <w:sz w:val="16"/>
-          <w:szCs w:val="16"/>
-        </w:rPr>
-      </w:pPr>
-      <w:r>
-        <w:rPr>
-          <w:rFonts w:ascii="Times New Roman" w:hAnsi="Times New Roman"/>
           <w:sz w:val="16"/>
           <w:szCs w:val="16"/>
         </w:rPr>
@@ -1407,7 +1474,15 @@
           <w:sz w:val="16"/>
           <w:szCs w:val="16"/>
         </w:rPr>
-        <w:t xml:space="preserve">, qui accepte et s'engage à en exécuter les termes, conditions et modalités telles que définies ci-après, un crédit </w:t>
+        <w:t>, qui accepte et s'engage à en exécuter les termes, conditions et modalités telles que définies ci-après, un crédit</w:t>
+      </w:r>
+      <w:r>
+        <w:rPr>
+          <w:rFonts w:ascii="Times New Roman" w:hAnsi="Times New Roman"/>
+          <w:sz w:val="16"/>
+          <w:szCs w:val="16"/>
+        </w:rPr>
+        <w:t xml:space="preserve"> </w:t>
       </w:r>
       <w:r>
         <w:rPr>
@@ -1437,17 +1512,7 @@
           <w:sz w:val="16"/>
           <w:szCs w:val="16"/>
         </w:rPr>
-        <w:t>}</w:t>
-      </w:r>
-      <w:r>
-        <w:rPr>
-          <w:rFonts w:ascii="Times New Roman" w:hAnsi="Times New Roman"/>
-          <w:b/>
-          <w:bCs/>
-          <w:sz w:val="16"/>
-          <w:szCs w:val="16"/>
-        </w:rPr>
-        <w:t xml:space="preserve"> </w:t>
+        <w:t xml:space="preserve">}   </w:t>
       </w:r>
       <w:r>
         <w:rPr>
@@ -1499,20 +1564,9 @@
           <w:sz w:val="16"/>
           <w:szCs w:val="16"/>
         </w:rPr>
-        <w:t>verbal_</w:t>
-      </w:r>
-      <w:proofErr w:type="gramStart"/>
-      <w:r>
-        <w:rPr>
-          <w:rFonts w:ascii="Times New Roman" w:hAnsi="Times New Roman"/>
-          <w:b/>
-          <w:sz w:val="16"/>
-          <w:szCs w:val="16"/>
-        </w:rPr>
-        <w:t>trial.amount</w:t>
+        <w:t>verbal_trial.amount</w:t>
       </w:r>
       <w:proofErr w:type="spellEnd"/>
-      <w:proofErr w:type="gramEnd"/>
       <w:r>
         <w:rPr>
           <w:rFonts w:ascii="Times New Roman" w:hAnsi="Times New Roman"/>
@@ -1555,20 +1609,9 @@
           <w:sz w:val="16"/>
           <w:szCs w:val="16"/>
         </w:rPr>
-        <w:t>verbal_</w:t>
-      </w:r>
-      <w:proofErr w:type="gramStart"/>
-      <w:r>
-        <w:rPr>
-          <w:rFonts w:ascii="Times New Roman" w:hAnsi="Times New Roman"/>
-          <w:b/>
-          <w:sz w:val="16"/>
-          <w:szCs w:val="16"/>
-        </w:rPr>
-        <w:t>trial.duration</w:t>
+        <w:t>verbal_trial.duration</w:t>
       </w:r>
       <w:proofErr w:type="spellEnd"/>
-      <w:proofErr w:type="gramEnd"/>
       <w:r>
         <w:rPr>
           <w:rFonts w:ascii="Times New Roman" w:hAnsi="Times New Roman"/>
@@ -1726,29 +1769,7 @@
           <w:szCs w:val="16"/>
           <w:lang w:val="fr-GA"/>
         </w:rPr>
-        <w:t>verbal_</w:t>
-      </w:r>
-      <w:proofErr w:type="gramStart"/>
-      <w:r>
-        <w:rPr>
-          <w:rFonts w:ascii="Times New Roman" w:hAnsi="Times New Roman"/>
-          <w:b/>
-          <w:sz w:val="16"/>
-          <w:szCs w:val="16"/>
-          <w:lang w:val="fr-GA"/>
-        </w:rPr>
-        <w:t>trial.administrative</w:t>
-      </w:r>
-      <w:proofErr w:type="gramEnd"/>
-      <w:r>
-        <w:rPr>
-          <w:rFonts w:ascii="Times New Roman" w:hAnsi="Times New Roman"/>
-          <w:b/>
-          <w:sz w:val="16"/>
-          <w:szCs w:val="16"/>
-          <w:lang w:val="fr-GA"/>
-        </w:rPr>
-        <w:t>_fees_percentage</w:t>
+        <w:t>verbal_trial.administrative_fees_percentage</w:t>
       </w:r>
       <w:proofErr w:type="spellEnd"/>
       <w:r>
@@ -1803,29 +1824,7 @@
           <w:szCs w:val="16"/>
           <w:lang w:val="fr-GA"/>
         </w:rPr>
-        <w:t>verbal_</w:t>
-      </w:r>
-      <w:proofErr w:type="gramStart"/>
-      <w:r>
-        <w:rPr>
-          <w:rFonts w:ascii="Times New Roman" w:hAnsi="Times New Roman"/>
-          <w:b/>
-          <w:sz w:val="16"/>
-          <w:szCs w:val="16"/>
-          <w:lang w:val="fr-GA"/>
-        </w:rPr>
-        <w:t>trial.insurance</w:t>
-      </w:r>
-      <w:proofErr w:type="gramEnd"/>
-      <w:r>
-        <w:rPr>
-          <w:rFonts w:ascii="Times New Roman" w:hAnsi="Times New Roman"/>
-          <w:b/>
-          <w:sz w:val="16"/>
-          <w:szCs w:val="16"/>
-          <w:lang w:val="fr-GA"/>
-        </w:rPr>
-        <w:t>_premium</w:t>
+        <w:t>verbal_trial.insurance_premium</w:t>
       </w:r>
       <w:proofErr w:type="spellEnd"/>
       <w:r>
@@ -1835,7 +1834,7 @@
           <w:sz w:val="16"/>
           <w:szCs w:val="16"/>
         </w:rPr>
-        <w:t>} FCFA soit 3%</w:t>
+        <w:t>}FCFA soit 3%</w:t>
       </w:r>
     </w:p>
     <w:p>
@@ -1870,27 +1869,7 @@
           <w:sz w:val="16"/>
           <w:szCs w:val="16"/>
         </w:rPr>
-        <w:t>verbal_</w:t>
-      </w:r>
-      <w:proofErr w:type="gramStart"/>
-      <w:r>
-        <w:rPr>
-          <w:rFonts w:ascii="Times New Roman" w:hAnsi="Times New Roman"/>
-          <w:b/>
-          <w:sz w:val="16"/>
-          <w:szCs w:val="16"/>
-        </w:rPr>
-        <w:t>trial.frais</w:t>
-      </w:r>
-      <w:proofErr w:type="gramEnd"/>
-      <w:r>
-        <w:rPr>
-          <w:rFonts w:ascii="Times New Roman" w:hAnsi="Times New Roman"/>
-          <w:b/>
-          <w:sz w:val="16"/>
-          <w:szCs w:val="16"/>
-        </w:rPr>
-        <w:t>_administration</w:t>
+        <w:t>verbal_trial.frais_administration</w:t>
       </w:r>
       <w:proofErr w:type="spellEnd"/>
       <w:r>
@@ -1995,51 +1974,49 @@
     </w:p>
     <w:p>
       <w:pPr>
+        <w:rPr>
+          <w:rFonts w:ascii="Times New Roman" w:hAnsi="Times New Roman"/>
+          <w:b/>
+          <w:sz w:val="16"/>
+          <w:szCs w:val="16"/>
+          <w:u w:val="single"/>
+        </w:rPr>
+      </w:pPr>
+    </w:p>
+    <w:p>
+      <w:pPr>
+        <w:rPr>
+          <w:rFonts w:ascii="Times New Roman" w:hAnsi="Times New Roman"/>
+          <w:b/>
+          <w:sz w:val="16"/>
+          <w:szCs w:val="16"/>
+        </w:rPr>
+      </w:pPr>
+      <w:r>
+        <w:rPr>
+          <w:rFonts w:ascii="Times New Roman" w:hAnsi="Times New Roman"/>
+          <w:b/>
+          <w:sz w:val="16"/>
+          <w:szCs w:val="16"/>
+          <w:u w:val="single"/>
+        </w:rPr>
+        <w:t>ARTICLE 2</w:t>
+      </w:r>
+      <w:r>
+        <w:rPr>
+          <w:rFonts w:ascii="Times New Roman" w:hAnsi="Times New Roman"/>
+          <w:b/>
+          <w:sz w:val="16"/>
+          <w:szCs w:val="16"/>
+        </w:rPr>
+        <w:t> : DUREE ET MODALITES DE REMBOURSEMENT</w:t>
+      </w:r>
+    </w:p>
+    <w:p>
+      <w:pPr>
         <w:jc w:val="both"/>
         <w:rPr>
           <w:rFonts w:ascii="Times New Roman" w:hAnsi="Times New Roman"/>
-          <w:b/>
-          <w:sz w:val="16"/>
-          <w:szCs w:val="16"/>
-          <w:u w:val="single"/>
-        </w:rPr>
-      </w:pPr>
-    </w:p>
-    <w:p>
-      <w:pPr>
-        <w:jc w:val="both"/>
-        <w:rPr>
-          <w:rFonts w:ascii="Times New Roman" w:hAnsi="Times New Roman"/>
-          <w:b/>
-          <w:sz w:val="16"/>
-          <w:szCs w:val="16"/>
-        </w:rPr>
-      </w:pPr>
-      <w:r>
-        <w:rPr>
-          <w:rFonts w:ascii="Times New Roman" w:hAnsi="Times New Roman"/>
-          <w:b/>
-          <w:sz w:val="16"/>
-          <w:szCs w:val="16"/>
-          <w:u w:val="single"/>
-        </w:rPr>
-        <w:t>ARTICLE 2</w:t>
-      </w:r>
-      <w:r>
-        <w:rPr>
-          <w:rFonts w:ascii="Times New Roman" w:hAnsi="Times New Roman"/>
-          <w:b/>
-          <w:sz w:val="16"/>
-          <w:szCs w:val="16"/>
-        </w:rPr>
-        <w:t> : DUREE ET MODALITES DE REMBOURSEMENT</w:t>
-      </w:r>
-    </w:p>
-    <w:p>
-      <w:pPr>
-        <w:jc w:val="both"/>
-        <w:rPr>
-          <w:rFonts w:ascii="Times New Roman" w:hAnsi="Times New Roman"/>
           <w:sz w:val="16"/>
           <w:szCs w:val="16"/>
         </w:rPr>
@@ -2071,40 +2048,28 @@
           <w:sz w:val="16"/>
           <w:szCs w:val="16"/>
         </w:rPr>
-        <w:t>verbal_</w:t>
-      </w:r>
-      <w:proofErr w:type="gramStart"/>
-      <w:r>
-        <w:rPr>
-          <w:rFonts w:ascii="Times New Roman" w:hAnsi="Times New Roman"/>
-          <w:b/>
-          <w:bCs/>
-          <w:sz w:val="16"/>
-          <w:szCs w:val="16"/>
-        </w:rPr>
-        <w:t>trial.duration</w:t>
+        <w:t>verbal_trial.duration</w:t>
       </w:r>
       <w:proofErr w:type="spellEnd"/>
-      <w:proofErr w:type="gramEnd"/>
-      <w:r>
-        <w:rPr>
-          <w:rFonts w:ascii="Times New Roman" w:hAnsi="Times New Roman"/>
-          <w:b/>
-          <w:bCs/>
-          <w:sz w:val="16"/>
-          <w:szCs w:val="16"/>
-        </w:rPr>
-        <w:t>}</w:t>
-      </w:r>
-      <w:r>
-        <w:rPr>
-          <w:rFonts w:ascii="Times New Roman" w:hAnsi="Times New Roman"/>
-          <w:b/>
-          <w:bCs/>
-          <w:sz w:val="16"/>
-          <w:szCs w:val="16"/>
-        </w:rPr>
-        <w:t xml:space="preserve">  </w:t>
+      <w:r>
+        <w:rPr>
+          <w:rFonts w:ascii="Times New Roman" w:hAnsi="Times New Roman"/>
+          <w:b/>
+          <w:bCs/>
+          <w:sz w:val="16"/>
+          <w:szCs w:val="16"/>
+        </w:rPr>
+        <w:t xml:space="preserve">} </w:t>
+      </w:r>
+      <w:r>
+        <w:rPr>
+          <w:rFonts w:ascii="Times New Roman" w:hAnsi="Times New Roman"/>
+          <w:b/>
+          <w:bCs/>
+          <w:sz w:val="16"/>
+          <w:szCs w:val="16"/>
+        </w:rPr>
+        <w:t xml:space="preserve"> </w:t>
       </w:r>
       <w:r>
         <w:rPr>
@@ -2121,7 +2086,7 @@
           <w:sz w:val="16"/>
           <w:szCs w:val="16"/>
         </w:rPr>
-        <w:t xml:space="preserve">. Le remboursement se fera au </w:t>
+        <w:t xml:space="preserve">. Le remboursement se fera au moyen </w:t>
       </w:r>
       <w:bookmarkStart w:id="15" w:name="_Hlk46932024"/>
       <w:r>
@@ -2130,17 +2095,27 @@
           <w:sz w:val="16"/>
           <w:szCs w:val="16"/>
         </w:rPr>
-        <w:t>moyen de</w:t>
-      </w:r>
-      <w:r>
-        <w:rPr>
-          <w:rFonts w:ascii="Times New Roman" w:hAnsi="Times New Roman"/>
-          <w:b/>
-          <w:bCs/>
-          <w:sz w:val="16"/>
-          <w:szCs w:val="16"/>
-        </w:rPr>
-        <w:t xml:space="preserve"> ${echance.fr} (${</w:t>
+        <w:t>de</w:t>
+      </w:r>
+      <w:r>
+        <w:rPr>
+          <w:rFonts w:ascii="Times New Roman" w:hAnsi="Times New Roman"/>
+          <w:b/>
+          <w:bCs/>
+          <w:sz w:val="16"/>
+          <w:szCs w:val="16"/>
+        </w:rPr>
+        <w:t xml:space="preserve"> </w:t>
+      </w:r>
+      <w:r>
+        <w:rPr>
+          <w:rFonts w:ascii="Times New Roman" w:hAnsi="Times New Roman"/>
+          <w:b/>
+          <w:bCs/>
+          <w:sz w:val="16"/>
+          <w:szCs w:val="16"/>
+        </w:rPr>
+        <w:t>${echance.fr} (${</w:t>
       </w:r>
       <w:proofErr w:type="spellStart"/>
       <w:r>
@@ -2151,21 +2126,9 @@
           <w:sz w:val="16"/>
           <w:szCs w:val="16"/>
         </w:rPr>
-        <w:t>verbal_</w:t>
-      </w:r>
-      <w:proofErr w:type="gramStart"/>
-      <w:r>
-        <w:rPr>
-          <w:rFonts w:ascii="Times New Roman" w:hAnsi="Times New Roman"/>
-          <w:b/>
-          <w:bCs/>
-          <w:sz w:val="16"/>
-          <w:szCs w:val="16"/>
-        </w:rPr>
-        <w:t>trial.duration</w:t>
+        <w:t>verbal_trial.duration</w:t>
       </w:r>
       <w:proofErr w:type="spellEnd"/>
-      <w:proofErr w:type="gramEnd"/>
       <w:r>
         <w:rPr>
           <w:rFonts w:ascii="Times New Roman" w:hAnsi="Times New Roman"/>
@@ -2198,7 +2161,6 @@
     </w:p>
     <w:p>
       <w:pPr>
-        <w:jc w:val="both"/>
         <w:rPr>
           <w:rFonts w:ascii="Times New Roman" w:hAnsi="Times New Roman"/>
           <w:b/>
@@ -2251,7 +2213,6 @@
     </w:p>
     <w:p>
       <w:pPr>
-        <w:jc w:val="both"/>
         <w:rPr>
           <w:rFonts w:ascii="Times New Roman" w:hAnsi="Times New Roman"/>
           <w:b/>
@@ -2357,7 +2318,6 @@
     <w:bookmarkEnd w:id="18"/>
     <w:p>
       <w:pPr>
-        <w:jc w:val="both"/>
         <w:rPr>
           <w:rFonts w:ascii="Times New Roman" w:hAnsi="Times New Roman"/>
           <w:sz w:val="16"/>
@@ -2469,26 +2429,131 @@
     </w:p>
     <w:p>
       <w:pPr>
-        <w:spacing w:line="240" w:lineRule="auto"/>
-        <w:jc w:val="both"/>
-        <w:rPr>
-          <w:rFonts w:ascii="Times New Roman" w:hAnsi="Times New Roman"/>
-          <w:sz w:val="16"/>
-          <w:szCs w:val="16"/>
-        </w:rPr>
-      </w:pPr>
-      <w:r>
-        <w:rPr>
-          <w:rFonts w:ascii="Times New Roman" w:hAnsi="Times New Roman"/>
-          <w:sz w:val="16"/>
-          <w:szCs w:val="16"/>
-        </w:rPr>
-        <w:t xml:space="preserve">Les parties conviennent que les montants des échéances mensuelles définis ci-dessus peuvent être morcelés en paiement journalier ou hebdomadaire. </w:t>
-      </w:r>
-    </w:p>
-    <w:p>
-      <w:pPr>
-        <w:jc w:val="both"/>
+        <w:rPr>
+          <w:rFonts w:ascii="Times New Roman" w:hAnsi="Times New Roman"/>
+          <w:sz w:val="16"/>
+          <w:szCs w:val="16"/>
+        </w:rPr>
+      </w:pPr>
+      <w:r>
+        <w:rPr>
+          <w:rFonts w:ascii="Times New Roman" w:hAnsi="Times New Roman"/>
+          <w:sz w:val="16"/>
+          <w:szCs w:val="16"/>
+        </w:rPr>
+        <w:t>Les parties conviennent que les montants des échéances mensuelles définis ci-dessus peuvent être morcelés en paiement journalier ou hebdomadaire</w:t>
+      </w:r>
+      <w:r>
+        <w:rPr>
+          <w:rFonts w:ascii="Times New Roman" w:hAnsi="Times New Roman"/>
+          <w:sz w:val="16"/>
+          <w:szCs w:val="16"/>
+        </w:rPr>
+        <w:t xml:space="preserve"> soit</w:t>
+      </w:r>
+      <w:bookmarkStart w:id="22" w:name="_Hlk178768723"/>
+      <w:r>
+        <w:rPr>
+          <w:rFonts w:ascii="Times New Roman" w:hAnsi="Times New Roman"/>
+          <w:sz w:val="16"/>
+          <w:szCs w:val="16"/>
+        </w:rPr>
+        <w:t xml:space="preserve"> </w:t>
+      </w:r>
+      <w:r>
+        <w:rPr>
+          <w:rFonts w:ascii="Times New Roman" w:hAnsi="Times New Roman"/>
+          <w:b/>
+          <w:bCs/>
+          <w:sz w:val="16"/>
+          <w:szCs w:val="16"/>
+        </w:rPr>
+        <w:t>${</w:t>
+      </w:r>
+      <w:proofErr w:type="spellStart"/>
+      <w:r>
+        <w:rPr>
+          <w:rFonts w:ascii="Times New Roman" w:hAnsi="Times New Roman"/>
+          <w:b/>
+          <w:bCs/>
+          <w:sz w:val="16"/>
+          <w:szCs w:val="16"/>
+        </w:rPr>
+        <w:t>montant_engement_heb</w:t>
+      </w:r>
+      <w:proofErr w:type="spellEnd"/>
+      <w:r>
+        <w:rPr>
+          <w:rFonts w:ascii="Times New Roman" w:hAnsi="Times New Roman"/>
+          <w:b/>
+          <w:bCs/>
+          <w:sz w:val="16"/>
+          <w:szCs w:val="16"/>
+        </w:rPr>
+        <w:t xml:space="preserve">} </w:t>
+      </w:r>
+      <w:r>
+        <w:rPr>
+          <w:rFonts w:ascii="Times New Roman" w:hAnsi="Times New Roman"/>
+          <w:b/>
+          <w:bCs/>
+          <w:sz w:val="16"/>
+          <w:szCs w:val="16"/>
+        </w:rPr>
+        <w:t>FCFA (</w:t>
+      </w:r>
+      <w:r>
+        <w:rPr>
+          <w:rFonts w:ascii="Times New Roman" w:hAnsi="Times New Roman"/>
+          <w:b/>
+          <w:bCs/>
+          <w:sz w:val="16"/>
+          <w:szCs w:val="16"/>
+        </w:rPr>
+        <w:t>${</w:t>
+      </w:r>
+      <w:r>
+        <w:rPr>
+          <w:rFonts w:ascii="Times New Roman" w:hAnsi="Times New Roman"/>
+          <w:b/>
+          <w:bCs/>
+          <w:sz w:val="16"/>
+          <w:szCs w:val="16"/>
+        </w:rPr>
+        <w:t>montant_engement_heb</w:t>
+      </w:r>
+      <w:r>
+        <w:rPr>
+          <w:rFonts w:ascii="Times New Roman" w:hAnsi="Times New Roman"/>
+          <w:b/>
+          <w:bCs/>
+          <w:sz w:val="16"/>
+          <w:szCs w:val="16"/>
+        </w:rPr>
+        <w:t xml:space="preserve">.fr}  </w:t>
+      </w:r>
+      <w:r>
+        <w:rPr>
+          <w:rFonts w:ascii="Times New Roman" w:hAnsi="Times New Roman"/>
+          <w:b/>
+          <w:bCs/>
+          <w:sz w:val="16"/>
+          <w:szCs w:val="16"/>
+        </w:rPr>
+        <w:t>francs CFA)</w:t>
+      </w:r>
+      <w:bookmarkEnd w:id="22"/>
+      <w:r>
+        <w:rPr>
+          <w:rFonts w:ascii="Times New Roman" w:hAnsi="Times New Roman"/>
+          <w:sz w:val="16"/>
+          <w:szCs w:val="16"/>
+        </w:rPr>
+        <w:t>.</w:t>
+      </w:r>
+    </w:p>
+    <w:p>
+      <w:pPr>
         <w:rPr>
           <w:rFonts w:ascii="Times New Roman" w:hAnsi="Times New Roman"/>
           <w:sz w:val="16"/>
@@ -2526,7 +2591,6 @@
     </w:p>
     <w:p>
       <w:pPr>
-        <w:jc w:val="both"/>
         <w:rPr>
           <w:rFonts w:ascii="Times New Roman" w:hAnsi="Times New Roman"/>
           <w:bCs/>
@@ -2552,8 +2616,8 @@
         </w:rPr>
         <w:t>N°</w:t>
       </w:r>
-      <w:bookmarkStart w:id="22" w:name="_Hlk181201152"/>
-      <w:bookmarkStart w:id="23" w:name="_Hlk183004662"/>
+      <w:bookmarkStart w:id="23" w:name="_Hlk181201152"/>
+      <w:bookmarkStart w:id="24" w:name="_Hlk183004662"/>
       <w:r>
         <w:rPr>
           <w:rFonts w:ascii="Times New Roman" w:hAnsi="Times New Roman"/>
@@ -2573,29 +2637,7 @@
           <w:sz w:val="16"/>
           <w:szCs w:val="16"/>
         </w:rPr>
-        <w:t>verbal_</w:t>
-      </w:r>
-      <w:proofErr w:type="gramStart"/>
-      <w:r>
-        <w:rPr>
-          <w:rFonts w:ascii="Times New Roman" w:hAnsi="Times New Roman"/>
-          <w:b/>
-          <w:bCs/>
-          <w:sz w:val="16"/>
-          <w:szCs w:val="16"/>
-        </w:rPr>
-        <w:t>trial.account</w:t>
-      </w:r>
-      <w:proofErr w:type="gramEnd"/>
-      <w:r>
-        <w:rPr>
-          <w:rFonts w:ascii="Times New Roman" w:hAnsi="Times New Roman"/>
-          <w:b/>
-          <w:bCs/>
-          <w:sz w:val="16"/>
-          <w:szCs w:val="16"/>
-        </w:rPr>
-        <w:t>_number</w:t>
+        <w:t>verbal_trial.account_number</w:t>
       </w:r>
       <w:proofErr w:type="spellEnd"/>
       <w:r>
@@ -2608,7 +2650,7 @@
         </w:rPr>
         <w:t>}</w:t>
       </w:r>
-      <w:bookmarkEnd w:id="22"/>
+      <w:bookmarkEnd w:id="23"/>
       <w:r>
         <w:rPr>
           <w:rFonts w:ascii="Times New Roman" w:hAnsi="Times New Roman"/>
@@ -2619,7 +2661,7 @@
         </w:rPr>
         <w:t xml:space="preserve"> </w:t>
       </w:r>
-      <w:bookmarkEnd w:id="23"/>
+      <w:bookmarkEnd w:id="24"/>
       <w:r>
         <w:rPr>
           <w:rFonts w:ascii="Times New Roman" w:hAnsi="Times New Roman"/>
@@ -2649,7 +2691,6 @@
     </w:p>
     <w:p>
       <w:pPr>
-        <w:jc w:val="both"/>
         <w:rPr>
           <w:rFonts w:ascii="Times New Roman" w:hAnsi="Times New Roman"/>
           <w:sz w:val="16"/>
@@ -2696,7 +2737,6 @@
     </w:p>
     <w:p>
       <w:pPr>
-        <w:jc w:val="both"/>
         <w:rPr>
           <w:rFonts w:ascii="Times New Roman" w:hAnsi="Times New Roman"/>
           <w:sz w:val="16"/>
@@ -2719,7 +2759,7 @@
         </w:rPr>
         <w:t xml:space="preserve"> </w:t>
       </w:r>
-      <w:bookmarkStart w:id="24" w:name="_Hlk181201586"/>
+      <w:bookmarkStart w:id="25" w:name="_Hlk181201586"/>
       <w:r>
         <w:rPr>
           <w:rFonts w:ascii="Times New Roman" w:hAnsi="Times New Roman"/>
@@ -2740,9 +2780,9 @@
           <w:szCs w:val="18"/>
           <w:lang w:val="fr-GA"/>
         </w:rPr>
-        <w:t>verbal_</w:t>
-      </w:r>
-      <w:proofErr w:type="gramStart"/>
+        <w:t>verbal_trial.purpose_of_financing</w:t>
+      </w:r>
+      <w:proofErr w:type="spellEnd"/>
       <w:r>
         <w:rPr>
           <w:rFonts w:ascii="Times New Roman" w:hAnsi="Times New Roman"/>
@@ -2750,11 +2790,10 @@
           <w:bCs/>
           <w:sz w:val="18"/>
           <w:szCs w:val="18"/>
-          <w:lang w:val="fr-GA"/>
-        </w:rPr>
-        <w:t>trial.purpose</w:t>
-      </w:r>
-      <w:proofErr w:type="gramEnd"/>
+        </w:rPr>
+        <w:t>}</w:t>
+      </w:r>
+      <w:bookmarkEnd w:id="25"/>
       <w:r>
         <w:rPr>
           <w:rFonts w:ascii="Times New Roman" w:hAnsi="Times New Roman"/>
@@ -2762,523 +2801,486 @@
           <w:bCs/>
           <w:sz w:val="18"/>
           <w:szCs w:val="18"/>
-          <w:lang w:val="fr-GA"/>
-        </w:rPr>
-        <w:t>_of_financing</w:t>
+        </w:rPr>
+        <w:t xml:space="preserve"> </w:t>
+      </w:r>
+      <w:r>
+        <w:rPr>
+          <w:rFonts w:ascii="Times New Roman" w:hAnsi="Times New Roman"/>
+          <w:b/>
+          <w:sz w:val="16"/>
+          <w:szCs w:val="16"/>
+        </w:rPr>
+        <w:t>L’Institution</w:t>
+      </w:r>
+      <w:r>
+        <w:rPr>
+          <w:rFonts w:ascii="Times New Roman" w:hAnsi="Times New Roman"/>
+          <w:sz w:val="16"/>
+          <w:szCs w:val="16"/>
+        </w:rPr>
+        <w:t xml:space="preserve"> pourra, à sa discrétion, demander la présentation de tout justificatif nécessaire pour vérifier l'utilisation des fonds empruntés.</w:t>
+      </w:r>
+    </w:p>
+    <w:p>
+      <w:pPr>
+        <w:rPr>
+          <w:rFonts w:ascii="Times New Roman" w:hAnsi="Times New Roman"/>
+          <w:sz w:val="16"/>
+          <w:szCs w:val="16"/>
+        </w:rPr>
+      </w:pPr>
+      <w:r>
+        <w:rPr>
+          <w:rFonts w:ascii="Times New Roman" w:hAnsi="Times New Roman"/>
+          <w:sz w:val="16"/>
+          <w:szCs w:val="16"/>
+        </w:rPr>
+        <w:lastRenderedPageBreak/>
+        <w:t>Si</w:t>
+      </w:r>
+      <w:r>
+        <w:rPr>
+          <w:rFonts w:ascii="Times New Roman" w:hAnsi="Times New Roman"/>
+          <w:b/>
+          <w:sz w:val="16"/>
+          <w:szCs w:val="16"/>
+        </w:rPr>
+        <w:t xml:space="preserve"> l’Institution</w:t>
+      </w:r>
+      <w:r>
+        <w:rPr>
+          <w:rFonts w:ascii="Times New Roman" w:hAnsi="Times New Roman"/>
+          <w:sz w:val="16"/>
+          <w:szCs w:val="16"/>
+        </w:rPr>
+        <w:t xml:space="preserve"> vient à constater que les fonds ont finalement été utilisés à une fin non conforme à l’objet du Prêt, elle pourra si bon lui semble, mais sans y être tenue, prononcer la déchéance du terme et exiger le remboursement anticipé des sommes dues au titre du présent Prêt. </w:t>
+      </w:r>
+    </w:p>
+    <w:p>
+      <w:pPr>
+        <w:rPr>
+          <w:rFonts w:ascii="Times New Roman" w:hAnsi="Times New Roman"/>
+          <w:sz w:val="16"/>
+          <w:szCs w:val="16"/>
+        </w:rPr>
+      </w:pPr>
+      <w:r>
+        <w:rPr>
+          <w:rFonts w:ascii="Times New Roman" w:hAnsi="Times New Roman"/>
+          <w:b/>
+          <w:sz w:val="16"/>
+          <w:szCs w:val="16"/>
+          <w:u w:val="single"/>
+        </w:rPr>
+        <w:t>ARTICLE 5</w:t>
+      </w:r>
+      <w:r>
+        <w:rPr>
+          <w:rFonts w:ascii="Times New Roman" w:hAnsi="Times New Roman"/>
+          <w:sz w:val="16"/>
+          <w:szCs w:val="16"/>
+        </w:rPr>
+        <w:t xml:space="preserve"> : </w:t>
+      </w:r>
+      <w:r>
+        <w:rPr>
+          <w:rFonts w:ascii="Times New Roman" w:hAnsi="Times New Roman"/>
+          <w:b/>
+          <w:bCs/>
+          <w:sz w:val="16"/>
+          <w:szCs w:val="16"/>
+        </w:rPr>
+        <w:t>INTERETS</w:t>
+      </w:r>
+    </w:p>
+    <w:p>
+      <w:pPr>
+        <w:rPr>
+          <w:rFonts w:ascii="Times New Roman" w:hAnsi="Times New Roman"/>
+          <w:sz w:val="16"/>
+          <w:szCs w:val="16"/>
+        </w:rPr>
+      </w:pPr>
+      <w:r>
+        <w:rPr>
+          <w:rFonts w:ascii="Times New Roman" w:hAnsi="Times New Roman"/>
+          <w:b/>
+          <w:sz w:val="16"/>
+          <w:szCs w:val="16"/>
+        </w:rPr>
+        <w:t>L'Emprunteur</w:t>
+      </w:r>
+      <w:r>
+        <w:rPr>
+          <w:rFonts w:ascii="Times New Roman" w:hAnsi="Times New Roman"/>
+          <w:sz w:val="16"/>
+          <w:szCs w:val="16"/>
+        </w:rPr>
+        <w:t xml:space="preserve"> s'oblige à payer, sur le montant en principal du Prêt non échu, des intérêts en Francs CFA déterminés sur la base d'un taux fixé à </w:t>
+      </w:r>
+      <w:r>
+        <w:rPr>
+          <w:rFonts w:ascii="Times New Roman" w:hAnsi="Times New Roman"/>
+          <w:b/>
+          <w:sz w:val="16"/>
+          <w:szCs w:val="16"/>
+        </w:rPr>
+        <w:t>${</w:t>
+      </w:r>
+      <w:proofErr w:type="spellStart"/>
+      <w:r>
+        <w:rPr>
+          <w:rFonts w:ascii="Times New Roman" w:hAnsi="Times New Roman"/>
+          <w:b/>
+          <w:sz w:val="16"/>
+          <w:szCs w:val="16"/>
+        </w:rPr>
+        <w:t>verbal_trial.tax_fee_interest_rate</w:t>
       </w:r>
       <w:proofErr w:type="spellEnd"/>
       <w:r>
         <w:rPr>
           <w:rFonts w:ascii="Times New Roman" w:hAnsi="Times New Roman"/>
           <w:b/>
-          <w:bCs/>
-          <w:sz w:val="18"/>
-          <w:szCs w:val="18"/>
+          <w:sz w:val="16"/>
+          <w:szCs w:val="16"/>
+        </w:rPr>
+        <w:t>} % (taux annuel)</w:t>
+      </w:r>
+      <w:r>
+        <w:rPr>
+          <w:rFonts w:ascii="Times New Roman" w:hAnsi="Times New Roman"/>
+          <w:sz w:val="16"/>
+          <w:szCs w:val="16"/>
+        </w:rPr>
+        <w:t xml:space="preserve"> </w:t>
+      </w:r>
+      <w:r>
+        <w:rPr>
+          <w:rFonts w:ascii="Times New Roman" w:hAnsi="Times New Roman"/>
+          <w:b/>
+          <w:sz w:val="16"/>
+          <w:szCs w:val="16"/>
+        </w:rPr>
+        <w:t>hors taxes par an</w:t>
+      </w:r>
+      <w:r>
+        <w:rPr>
+          <w:rFonts w:ascii="Times New Roman" w:hAnsi="Times New Roman"/>
+          <w:sz w:val="16"/>
+          <w:szCs w:val="16"/>
+        </w:rPr>
+        <w:t xml:space="preserve">. </w:t>
+      </w:r>
+    </w:p>
+    <w:p>
+      <w:pPr>
+        <w:rPr>
+          <w:rFonts w:ascii="Times New Roman" w:hAnsi="Times New Roman"/>
+          <w:sz w:val="16"/>
+          <w:szCs w:val="16"/>
+        </w:rPr>
+      </w:pPr>
+      <w:r>
+        <w:rPr>
+          <w:rFonts w:ascii="Times New Roman" w:hAnsi="Times New Roman"/>
+          <w:sz w:val="16"/>
+          <w:szCs w:val="16"/>
+        </w:rPr>
+        <w:t xml:space="preserve">Les intérêts seront payables par </w:t>
+      </w:r>
+      <w:r>
+        <w:rPr>
+          <w:rFonts w:ascii="Times New Roman" w:hAnsi="Times New Roman"/>
+          <w:b/>
+          <w:sz w:val="16"/>
+          <w:szCs w:val="16"/>
+        </w:rPr>
+        <w:t>l'Emprunteur</w:t>
+      </w:r>
+      <w:r>
+        <w:rPr>
+          <w:rFonts w:ascii="Times New Roman" w:hAnsi="Times New Roman"/>
+          <w:sz w:val="16"/>
+          <w:szCs w:val="16"/>
+        </w:rPr>
+        <w:t xml:space="preserve"> mensuellement sur le capital échu et seront compris dans les remboursements périodiques mentionnés à l'article 2 ci-dessus. </w:t>
+      </w:r>
+    </w:p>
+    <w:p>
+      <w:pPr>
+        <w:rPr>
+          <w:rFonts w:ascii="Times New Roman" w:hAnsi="Times New Roman"/>
+          <w:sz w:val="16"/>
+          <w:szCs w:val="16"/>
+          <w:u w:val="single"/>
+        </w:rPr>
+      </w:pPr>
+      <w:r>
+        <w:rPr>
+          <w:rFonts w:ascii="Times New Roman" w:hAnsi="Times New Roman"/>
+          <w:b/>
+          <w:sz w:val="16"/>
+          <w:szCs w:val="16"/>
+          <w:u w:val="single"/>
+        </w:rPr>
+        <w:t>ARTICLE 6</w:t>
+      </w:r>
+      <w:r>
+        <w:rPr>
+          <w:rFonts w:ascii="Times New Roman" w:hAnsi="Times New Roman"/>
+          <w:sz w:val="16"/>
+          <w:szCs w:val="16"/>
+        </w:rPr>
+        <w:t xml:space="preserve"> : </w:t>
+      </w:r>
+      <w:r>
+        <w:rPr>
+          <w:rFonts w:ascii="Times New Roman" w:hAnsi="Times New Roman"/>
+          <w:b/>
+          <w:bCs/>
+          <w:sz w:val="16"/>
+          <w:szCs w:val="16"/>
+        </w:rPr>
+        <w:t>INTERET DE RETARD</w:t>
+      </w:r>
+      <w:r>
+        <w:rPr>
+          <w:rFonts w:ascii="Times New Roman" w:hAnsi="Times New Roman"/>
+          <w:sz w:val="16"/>
+          <w:szCs w:val="16"/>
+          <w:u w:val="single"/>
+        </w:rPr>
+        <w:t xml:space="preserve"> </w:t>
+      </w:r>
+    </w:p>
+    <w:p>
+      <w:pPr>
+        <w:rPr>
+          <w:rFonts w:ascii="Times New Roman" w:hAnsi="Times New Roman"/>
+          <w:sz w:val="16"/>
+          <w:szCs w:val="16"/>
+        </w:rPr>
+      </w:pPr>
+      <w:r>
+        <w:rPr>
+          <w:rFonts w:ascii="Times New Roman" w:hAnsi="Times New Roman"/>
+          <w:sz w:val="16"/>
+          <w:szCs w:val="16"/>
+        </w:rPr>
+        <w:t xml:space="preserve">6.1 Toute somme exigible en principal, frais ou accessoires, non payée ou non remboursée par </w:t>
+      </w:r>
+      <w:r>
+        <w:rPr>
+          <w:rFonts w:ascii="Times New Roman" w:hAnsi="Times New Roman"/>
+          <w:b/>
+          <w:sz w:val="16"/>
+          <w:szCs w:val="16"/>
+        </w:rPr>
+        <w:t>l'Emprunteur</w:t>
+      </w:r>
+      <w:r>
+        <w:rPr>
+          <w:rFonts w:ascii="Times New Roman" w:hAnsi="Times New Roman"/>
+          <w:sz w:val="16"/>
+          <w:szCs w:val="16"/>
+        </w:rPr>
+        <w:t xml:space="preserve"> au titre du présent contrat portera intérêt de plein droit et sans mise en demeure, à compter de leur date d'exigibilité, et jusqu’au jour du paiement ou remboursement effectif. </w:t>
+      </w:r>
+    </w:p>
+    <w:p>
+      <w:pPr>
+        <w:rPr>
+          <w:rFonts w:ascii="Times New Roman" w:hAnsi="Times New Roman"/>
+          <w:b/>
+          <w:sz w:val="16"/>
+          <w:szCs w:val="16"/>
+        </w:rPr>
+      </w:pPr>
+      <w:r>
+        <w:rPr>
+          <w:rFonts w:ascii="Times New Roman" w:hAnsi="Times New Roman"/>
+          <w:sz w:val="16"/>
+          <w:szCs w:val="16"/>
+        </w:rPr>
+        <w:t xml:space="preserve">6.2 </w:t>
+      </w:r>
+      <w:r>
+        <w:rPr>
+          <w:rFonts w:ascii="Times New Roman" w:hAnsi="Times New Roman"/>
+          <w:b/>
+          <w:sz w:val="16"/>
+          <w:szCs w:val="16"/>
+        </w:rPr>
+        <w:t xml:space="preserve">Le taux d'intérêt appliqué sera égal à 0,3% du montant de l’exigible dû, dès le premier jour de retard. </w:t>
+      </w:r>
+    </w:p>
+    <w:p>
+      <w:pPr>
+        <w:rPr>
+          <w:rFonts w:ascii="Times New Roman" w:hAnsi="Times New Roman"/>
+          <w:b/>
+          <w:sz w:val="16"/>
+          <w:szCs w:val="16"/>
+        </w:rPr>
+      </w:pPr>
+      <w:r>
+        <w:rPr>
+          <w:rFonts w:ascii="Times New Roman" w:hAnsi="Times New Roman"/>
+          <w:b/>
+          <w:sz w:val="16"/>
+          <w:szCs w:val="16"/>
+        </w:rPr>
+        <w:t>Ce taux sera appliqué chaque jour dès le 1</w:t>
+      </w:r>
+      <w:r>
+        <w:rPr>
+          <w:rFonts w:ascii="Times New Roman" w:hAnsi="Times New Roman"/>
+          <w:b/>
+          <w:sz w:val="16"/>
+          <w:szCs w:val="16"/>
+          <w:vertAlign w:val="superscript"/>
+        </w:rPr>
+        <w:t>er</w:t>
+      </w:r>
+      <w:r>
+        <w:rPr>
+          <w:rFonts w:ascii="Times New Roman" w:hAnsi="Times New Roman"/>
+          <w:b/>
+          <w:sz w:val="16"/>
+          <w:szCs w:val="16"/>
+        </w:rPr>
+        <w:t xml:space="preserve"> jour de retard jusqu’au jour du remboursement intégral du montant de l’exigible dû.</w:t>
+      </w:r>
+    </w:p>
+    <w:p>
+      <w:pPr>
+        <w:rPr>
+          <w:rFonts w:ascii="Times New Roman" w:hAnsi="Times New Roman"/>
+          <w:sz w:val="16"/>
+          <w:szCs w:val="16"/>
+        </w:rPr>
+      </w:pPr>
+      <w:r>
+        <w:rPr>
+          <w:rFonts w:ascii="Times New Roman" w:hAnsi="Times New Roman"/>
+          <w:b/>
+          <w:sz w:val="16"/>
+          <w:szCs w:val="16"/>
+          <w:u w:val="single"/>
+        </w:rPr>
+        <w:t xml:space="preserve">ARTICLE7 </w:t>
+      </w:r>
+      <w:r>
+        <w:rPr>
+          <w:rFonts w:ascii="Times New Roman" w:hAnsi="Times New Roman"/>
+          <w:sz w:val="16"/>
+          <w:szCs w:val="16"/>
+        </w:rPr>
+        <w:t xml:space="preserve">: </w:t>
+      </w:r>
+      <w:r>
+        <w:rPr>
+          <w:rFonts w:ascii="Times New Roman" w:hAnsi="Times New Roman"/>
+          <w:b/>
+          <w:bCs/>
+          <w:sz w:val="16"/>
+          <w:szCs w:val="16"/>
+        </w:rPr>
+        <w:t>GARANTIES ET CONFORTS</w:t>
+      </w:r>
+      <w:r>
+        <w:rPr>
+          <w:rFonts w:ascii="Times New Roman" w:hAnsi="Times New Roman"/>
+          <w:sz w:val="16"/>
+          <w:szCs w:val="16"/>
+          <w:u w:val="single"/>
+        </w:rPr>
+        <w:t xml:space="preserve"> </w:t>
+      </w:r>
+    </w:p>
+    <w:p>
+      <w:pPr>
+        <w:rPr>
+          <w:rFonts w:ascii="Times New Roman" w:hAnsi="Times New Roman"/>
+          <w:sz w:val="16"/>
+          <w:szCs w:val="16"/>
+        </w:rPr>
+      </w:pPr>
+      <w:r>
+        <w:rPr>
+          <w:rFonts w:ascii="Times New Roman" w:hAnsi="Times New Roman"/>
+          <w:sz w:val="16"/>
+          <w:szCs w:val="16"/>
+        </w:rPr>
+        <w:t>Pour assurer le remboursement intégral du prêt actuel, d'un montant d</w:t>
+      </w:r>
+      <w:bookmarkStart w:id="26" w:name="_Hlk184026071"/>
+      <w:r>
+        <w:rPr>
+          <w:rFonts w:ascii="Times New Roman" w:hAnsi="Times New Roman"/>
+          <w:sz w:val="16"/>
+          <w:szCs w:val="16"/>
+        </w:rPr>
+        <w:t xml:space="preserve">e </w:t>
+      </w:r>
+      <w:r>
+        <w:rPr>
+          <w:rFonts w:ascii="Times New Roman" w:hAnsi="Times New Roman"/>
+          <w:b/>
+          <w:sz w:val="16"/>
+          <w:szCs w:val="16"/>
+        </w:rPr>
+        <w:t>${</w:t>
+      </w:r>
+      <w:proofErr w:type="spellStart"/>
+      <w:r>
+        <w:rPr>
+          <w:rFonts w:ascii="Times New Roman" w:hAnsi="Times New Roman"/>
+          <w:b/>
+          <w:sz w:val="16"/>
+          <w:szCs w:val="16"/>
+        </w:rPr>
+        <w:t>verbal_trial.amount</w:t>
+      </w:r>
+      <w:proofErr w:type="spellEnd"/>
+      <w:r>
+        <w:rPr>
+          <w:rFonts w:ascii="Times New Roman" w:hAnsi="Times New Roman"/>
+          <w:b/>
+          <w:sz w:val="16"/>
+          <w:szCs w:val="16"/>
         </w:rPr>
         <w:t>}</w:t>
       </w:r>
-      <w:bookmarkEnd w:id="24"/>
-      <w:r>
-        <w:rPr>
-          <w:rFonts w:ascii="Times New Roman" w:hAnsi="Times New Roman"/>
-          <w:b/>
-          <w:bCs/>
-          <w:sz w:val="18"/>
-          <w:szCs w:val="18"/>
-        </w:rPr>
-        <w:t>.</w:t>
-      </w:r>
-      <w:r>
-        <w:rPr>
-          <w:rFonts w:ascii="Times New Roman" w:hAnsi="Times New Roman"/>
-          <w:b/>
-          <w:bCs/>
-          <w:sz w:val="18"/>
-          <w:szCs w:val="18"/>
-        </w:rPr>
-        <w:t xml:space="preserve"> </w:t>
-      </w:r>
-      <w:r>
-        <w:rPr>
-          <w:rFonts w:ascii="Times New Roman" w:hAnsi="Times New Roman"/>
-          <w:b/>
-          <w:sz w:val="16"/>
-          <w:szCs w:val="16"/>
-        </w:rPr>
-        <w:t>L’Institution</w:t>
-      </w:r>
-      <w:r>
-        <w:rPr>
-          <w:rFonts w:ascii="Times New Roman" w:hAnsi="Times New Roman"/>
-          <w:sz w:val="16"/>
-          <w:szCs w:val="16"/>
-        </w:rPr>
-        <w:t xml:space="preserve"> pourra, à sa discrétion, demander la présentation de tout justificatif nécessaire pour vérifier l'utilisation des fonds empruntés.</w:t>
-      </w:r>
-    </w:p>
-    <w:p>
-      <w:pPr>
-        <w:jc w:val="both"/>
-        <w:rPr>
-          <w:rFonts w:ascii="Times New Roman" w:hAnsi="Times New Roman"/>
-          <w:sz w:val="16"/>
-          <w:szCs w:val="16"/>
-        </w:rPr>
-      </w:pPr>
-      <w:r>
-        <w:rPr>
-          <w:rFonts w:ascii="Times New Roman" w:hAnsi="Times New Roman"/>
-          <w:sz w:val="16"/>
-          <w:szCs w:val="16"/>
-        </w:rPr>
-        <w:t>Si</w:t>
-      </w:r>
-      <w:r>
-        <w:rPr>
-          <w:rFonts w:ascii="Times New Roman" w:hAnsi="Times New Roman"/>
-          <w:b/>
-          <w:sz w:val="16"/>
-          <w:szCs w:val="16"/>
-        </w:rPr>
-        <w:t xml:space="preserve"> l’Institution</w:t>
-      </w:r>
-      <w:r>
-        <w:rPr>
-          <w:rFonts w:ascii="Times New Roman" w:hAnsi="Times New Roman"/>
-          <w:sz w:val="16"/>
-          <w:szCs w:val="16"/>
-        </w:rPr>
-        <w:t xml:space="preserve"> vient à constater que les fonds ont finalement été utilisés à une fin non conforme à l’objet du Prêt, elle pourra si bon </w:t>
-      </w:r>
-      <w:r>
-        <w:rPr>
-          <w:rFonts w:ascii="Times New Roman" w:hAnsi="Times New Roman"/>
-          <w:sz w:val="16"/>
-          <w:szCs w:val="16"/>
-        </w:rPr>
-        <w:lastRenderedPageBreak/>
-        <w:t xml:space="preserve">lui semble, mais sans y être tenue, prononcer la déchéance du terme et exiger le remboursement anticipé des sommes dues au titre du présent Prêt. </w:t>
-      </w:r>
-    </w:p>
-    <w:p>
-      <w:pPr>
-        <w:jc w:val="both"/>
-        <w:rPr>
-          <w:rFonts w:ascii="Times New Roman" w:hAnsi="Times New Roman"/>
-          <w:sz w:val="16"/>
-          <w:szCs w:val="16"/>
-        </w:rPr>
-      </w:pPr>
-      <w:r>
-        <w:rPr>
-          <w:rFonts w:ascii="Times New Roman" w:hAnsi="Times New Roman"/>
-          <w:b/>
-          <w:sz w:val="16"/>
-          <w:szCs w:val="16"/>
-          <w:u w:val="single"/>
-        </w:rPr>
-        <w:t>ARTICLE 5</w:t>
-      </w:r>
-      <w:r>
-        <w:rPr>
-          <w:rFonts w:ascii="Times New Roman" w:hAnsi="Times New Roman"/>
-          <w:sz w:val="16"/>
-          <w:szCs w:val="16"/>
-        </w:rPr>
-        <w:t xml:space="preserve"> : </w:t>
-      </w:r>
-      <w:r>
-        <w:rPr>
-          <w:rFonts w:ascii="Times New Roman" w:hAnsi="Times New Roman"/>
-          <w:b/>
-          <w:bCs/>
-          <w:sz w:val="16"/>
-          <w:szCs w:val="16"/>
-        </w:rPr>
-        <w:t>INTERETS</w:t>
-      </w:r>
-    </w:p>
-    <w:p>
-      <w:pPr>
-        <w:jc w:val="both"/>
-        <w:rPr>
-          <w:rFonts w:ascii="Times New Roman" w:hAnsi="Times New Roman"/>
-          <w:sz w:val="16"/>
-          <w:szCs w:val="16"/>
-        </w:rPr>
-      </w:pPr>
-      <w:r>
-        <w:rPr>
-          <w:rFonts w:ascii="Times New Roman" w:hAnsi="Times New Roman"/>
-          <w:b/>
-          <w:sz w:val="16"/>
-          <w:szCs w:val="16"/>
-        </w:rPr>
-        <w:t>L'Emprunteur</w:t>
-      </w:r>
-      <w:r>
-        <w:rPr>
-          <w:rFonts w:ascii="Times New Roman" w:hAnsi="Times New Roman"/>
-          <w:sz w:val="16"/>
-          <w:szCs w:val="16"/>
-        </w:rPr>
-        <w:t xml:space="preserve"> s'oblige à payer, sur le montant en principal du Prêt non échu, des intérêts en Francs CFA déterminés sur la base d'un taux fixé à </w:t>
-      </w:r>
-      <w:r>
-        <w:rPr>
-          <w:rFonts w:ascii="Times New Roman" w:hAnsi="Times New Roman"/>
-          <w:b/>
-          <w:sz w:val="16"/>
-          <w:szCs w:val="16"/>
-        </w:rPr>
-        <w:t>${</w:t>
-      </w:r>
-      <w:proofErr w:type="spellStart"/>
-      <w:r>
-        <w:rPr>
-          <w:rFonts w:ascii="Times New Roman" w:hAnsi="Times New Roman"/>
-          <w:b/>
-          <w:sz w:val="16"/>
-          <w:szCs w:val="16"/>
-        </w:rPr>
-        <w:t>verbal_trial.tax_fee_interest_rate</w:t>
-      </w:r>
-      <w:proofErr w:type="spellEnd"/>
-      <w:r>
-        <w:rPr>
-          <w:rFonts w:ascii="Times New Roman" w:hAnsi="Times New Roman"/>
-          <w:b/>
-          <w:sz w:val="16"/>
-          <w:szCs w:val="16"/>
-        </w:rPr>
-        <w:t>} % (taux annuel)</w:t>
-      </w:r>
-      <w:r>
-        <w:rPr>
-          <w:rFonts w:ascii="Times New Roman" w:hAnsi="Times New Roman"/>
-          <w:sz w:val="16"/>
-          <w:szCs w:val="16"/>
-        </w:rPr>
-        <w:t xml:space="preserve"> </w:t>
-      </w:r>
-      <w:r>
-        <w:rPr>
-          <w:rFonts w:ascii="Times New Roman" w:hAnsi="Times New Roman"/>
-          <w:b/>
-          <w:sz w:val="16"/>
-          <w:szCs w:val="16"/>
-        </w:rPr>
-        <w:t>hors taxes par an</w:t>
-      </w:r>
-      <w:r>
-        <w:rPr>
-          <w:rFonts w:ascii="Times New Roman" w:hAnsi="Times New Roman"/>
-          <w:sz w:val="16"/>
-          <w:szCs w:val="16"/>
-        </w:rPr>
-        <w:t xml:space="preserve">. </w:t>
-      </w:r>
-    </w:p>
-    <w:p>
-      <w:pPr>
-        <w:jc w:val="both"/>
-        <w:rPr>
-          <w:rFonts w:ascii="Times New Roman" w:hAnsi="Times New Roman"/>
-          <w:sz w:val="16"/>
-          <w:szCs w:val="16"/>
-        </w:rPr>
-      </w:pPr>
-      <w:r>
-        <w:rPr>
-          <w:rFonts w:ascii="Times New Roman" w:hAnsi="Times New Roman"/>
-          <w:sz w:val="16"/>
-          <w:szCs w:val="16"/>
-        </w:rPr>
-        <w:t xml:space="preserve">Les intérêts seront payables par </w:t>
-      </w:r>
-      <w:r>
-        <w:rPr>
-          <w:rFonts w:ascii="Times New Roman" w:hAnsi="Times New Roman"/>
-          <w:b/>
-          <w:sz w:val="16"/>
-          <w:szCs w:val="16"/>
-        </w:rPr>
-        <w:t>l'Emprunteur</w:t>
-      </w:r>
-      <w:r>
-        <w:rPr>
-          <w:rFonts w:ascii="Times New Roman" w:hAnsi="Times New Roman"/>
-          <w:sz w:val="16"/>
-          <w:szCs w:val="16"/>
-        </w:rPr>
-        <w:t xml:space="preserve"> mensuellement sur le capital échu et seront compris dans les remboursements périodiques mentionnés à l'article 2 ci-dessus. </w:t>
-      </w:r>
-    </w:p>
-    <w:p>
-      <w:pPr>
-        <w:jc w:val="both"/>
-        <w:rPr>
-          <w:rFonts w:ascii="Times New Roman" w:hAnsi="Times New Roman"/>
-          <w:sz w:val="16"/>
-          <w:szCs w:val="16"/>
-          <w:u w:val="single"/>
-        </w:rPr>
-      </w:pPr>
-      <w:r>
-        <w:rPr>
-          <w:rFonts w:ascii="Times New Roman" w:hAnsi="Times New Roman"/>
-          <w:b/>
-          <w:sz w:val="16"/>
-          <w:szCs w:val="16"/>
-          <w:u w:val="single"/>
-        </w:rPr>
-        <w:t>ARTICLE 6</w:t>
-      </w:r>
-      <w:r>
-        <w:rPr>
-          <w:rFonts w:ascii="Times New Roman" w:hAnsi="Times New Roman"/>
-          <w:sz w:val="16"/>
-          <w:szCs w:val="16"/>
-        </w:rPr>
-        <w:t xml:space="preserve"> : </w:t>
-      </w:r>
-      <w:r>
-        <w:rPr>
-          <w:rFonts w:ascii="Times New Roman" w:hAnsi="Times New Roman"/>
-          <w:b/>
-          <w:bCs/>
-          <w:sz w:val="16"/>
-          <w:szCs w:val="16"/>
-        </w:rPr>
-        <w:t>INTERET DE RETARD</w:t>
-      </w:r>
-      <w:r>
-        <w:rPr>
-          <w:rFonts w:ascii="Times New Roman" w:hAnsi="Times New Roman"/>
-          <w:sz w:val="16"/>
-          <w:szCs w:val="16"/>
-          <w:u w:val="single"/>
-        </w:rPr>
-        <w:t xml:space="preserve"> </w:t>
-      </w:r>
-    </w:p>
-    <w:p>
-      <w:pPr>
-        <w:jc w:val="both"/>
-        <w:rPr>
-          <w:rFonts w:ascii="Times New Roman" w:hAnsi="Times New Roman"/>
-          <w:sz w:val="16"/>
-          <w:szCs w:val="16"/>
-        </w:rPr>
-      </w:pPr>
-      <w:r>
-        <w:rPr>
-          <w:rFonts w:ascii="Times New Roman" w:hAnsi="Times New Roman"/>
-          <w:sz w:val="16"/>
-          <w:szCs w:val="16"/>
-        </w:rPr>
-        <w:t xml:space="preserve">6.1 Toute somme exigible en principal, frais ou accessoires, non payée ou non remboursée par </w:t>
-      </w:r>
-      <w:r>
-        <w:rPr>
-          <w:rFonts w:ascii="Times New Roman" w:hAnsi="Times New Roman"/>
-          <w:b/>
-          <w:sz w:val="16"/>
-          <w:szCs w:val="16"/>
-        </w:rPr>
-        <w:t>l'Emprunteur</w:t>
-      </w:r>
-      <w:r>
-        <w:rPr>
-          <w:rFonts w:ascii="Times New Roman" w:hAnsi="Times New Roman"/>
-          <w:sz w:val="16"/>
-          <w:szCs w:val="16"/>
-        </w:rPr>
-        <w:t xml:space="preserve"> au titre du présent contrat portera intérêt de plein droit et sans mise en demeure, à compter de leur date d'exigibilité, et jusqu’au jour du paiement ou remboursement effectif. </w:t>
-      </w:r>
-    </w:p>
-    <w:p>
-      <w:pPr>
-        <w:jc w:val="both"/>
-        <w:rPr>
-          <w:rFonts w:ascii="Times New Roman" w:hAnsi="Times New Roman"/>
-          <w:b/>
-          <w:sz w:val="16"/>
-          <w:szCs w:val="16"/>
-        </w:rPr>
-      </w:pPr>
-      <w:r>
-        <w:rPr>
-          <w:rFonts w:ascii="Times New Roman" w:hAnsi="Times New Roman"/>
-          <w:sz w:val="16"/>
-          <w:szCs w:val="16"/>
-        </w:rPr>
-        <w:t xml:space="preserve">6.2 </w:t>
-      </w:r>
-      <w:r>
-        <w:rPr>
-          <w:rFonts w:ascii="Times New Roman" w:hAnsi="Times New Roman"/>
-          <w:b/>
-          <w:sz w:val="16"/>
-          <w:szCs w:val="16"/>
-        </w:rPr>
-        <w:t xml:space="preserve">Le taux d'intérêt appliqué sera égal à 0,3% du montant de l’exigible dû, dès le premier jour de retard. </w:t>
-      </w:r>
-    </w:p>
-    <w:p>
-      <w:pPr>
-        <w:jc w:val="both"/>
-        <w:rPr>
-          <w:rFonts w:ascii="Times New Roman" w:hAnsi="Times New Roman"/>
-          <w:b/>
-          <w:sz w:val="16"/>
-          <w:szCs w:val="16"/>
-        </w:rPr>
-      </w:pPr>
-      <w:r>
-        <w:rPr>
-          <w:rFonts w:ascii="Times New Roman" w:hAnsi="Times New Roman"/>
-          <w:b/>
-          <w:sz w:val="16"/>
-          <w:szCs w:val="16"/>
-        </w:rPr>
-        <w:t>Ce taux sera appliqué chaque jour dès le 1</w:t>
-      </w:r>
-      <w:r>
-        <w:rPr>
-          <w:rFonts w:ascii="Times New Roman" w:hAnsi="Times New Roman"/>
-          <w:b/>
-          <w:sz w:val="16"/>
-          <w:szCs w:val="16"/>
-          <w:vertAlign w:val="superscript"/>
-        </w:rPr>
-        <w:t>er</w:t>
-      </w:r>
-      <w:r>
-        <w:rPr>
-          <w:rFonts w:ascii="Times New Roman" w:hAnsi="Times New Roman"/>
-          <w:b/>
-          <w:sz w:val="16"/>
-          <w:szCs w:val="16"/>
-        </w:rPr>
-        <w:t xml:space="preserve"> jour de retard jusqu’au jour du remboursement intégral du montant de l’exigible dû.</w:t>
-      </w:r>
-    </w:p>
-    <w:p>
-      <w:pPr>
-        <w:jc w:val="both"/>
-        <w:rPr>
-          <w:rFonts w:ascii="Times New Roman" w:hAnsi="Times New Roman"/>
-          <w:sz w:val="16"/>
-          <w:szCs w:val="16"/>
-        </w:rPr>
-      </w:pPr>
-      <w:r>
-        <w:rPr>
-          <w:rFonts w:ascii="Times New Roman" w:hAnsi="Times New Roman"/>
-          <w:b/>
-          <w:sz w:val="16"/>
-          <w:szCs w:val="16"/>
-          <w:u w:val="single"/>
-        </w:rPr>
-        <w:t>ARTICLE</w:t>
-      </w:r>
-      <w:r>
-        <w:rPr>
-          <w:rFonts w:ascii="Times New Roman" w:hAnsi="Times New Roman"/>
-          <w:b/>
-          <w:sz w:val="16"/>
-          <w:szCs w:val="16"/>
-          <w:u w:val="single"/>
-        </w:rPr>
-        <w:t xml:space="preserve"> </w:t>
-      </w:r>
-      <w:r>
-        <w:rPr>
-          <w:rFonts w:ascii="Times New Roman" w:hAnsi="Times New Roman"/>
-          <w:b/>
-          <w:sz w:val="16"/>
-          <w:szCs w:val="16"/>
-          <w:u w:val="single"/>
-        </w:rPr>
-        <w:t xml:space="preserve">7 </w:t>
-      </w:r>
-      <w:r>
-        <w:rPr>
-          <w:rFonts w:ascii="Times New Roman" w:hAnsi="Times New Roman"/>
-          <w:sz w:val="16"/>
-          <w:szCs w:val="16"/>
-        </w:rPr>
-        <w:t xml:space="preserve">: </w:t>
-      </w:r>
-      <w:r>
-        <w:rPr>
-          <w:rFonts w:ascii="Times New Roman" w:hAnsi="Times New Roman"/>
-          <w:b/>
-          <w:bCs/>
-          <w:sz w:val="16"/>
-          <w:szCs w:val="16"/>
-        </w:rPr>
-        <w:t>GARANTIES ET CONFORTS</w:t>
-      </w:r>
-      <w:r>
-        <w:rPr>
-          <w:rFonts w:ascii="Times New Roman" w:hAnsi="Times New Roman"/>
-          <w:sz w:val="16"/>
-          <w:szCs w:val="16"/>
-          <w:u w:val="single"/>
-        </w:rPr>
-        <w:t xml:space="preserve"> </w:t>
-      </w:r>
-    </w:p>
-    <w:p>
-      <w:pPr>
-        <w:jc w:val="both"/>
-        <w:rPr>
-          <w:rFonts w:ascii="Times New Roman" w:hAnsi="Times New Roman"/>
-          <w:sz w:val="16"/>
-          <w:szCs w:val="16"/>
-        </w:rPr>
-      </w:pPr>
-      <w:r>
-        <w:rPr>
-          <w:rFonts w:ascii="Times New Roman" w:hAnsi="Times New Roman"/>
-          <w:sz w:val="16"/>
-          <w:szCs w:val="16"/>
-        </w:rPr>
-        <w:t xml:space="preserve">Pour assurer le remboursement intégral du prêt actuel, d'un montant de </w:t>
-      </w:r>
-      <w:r>
-        <w:rPr>
-          <w:rFonts w:ascii="Times New Roman" w:hAnsi="Times New Roman"/>
-          <w:b/>
-          <w:sz w:val="16"/>
-          <w:szCs w:val="16"/>
-        </w:rPr>
-        <w:t>${</w:t>
-      </w:r>
-      <w:proofErr w:type="spellStart"/>
-      <w:r>
-        <w:rPr>
-          <w:rFonts w:ascii="Times New Roman" w:hAnsi="Times New Roman"/>
-          <w:b/>
-          <w:sz w:val="16"/>
-          <w:szCs w:val="16"/>
-        </w:rPr>
-        <w:t>verbal_</w:t>
-      </w:r>
-      <w:proofErr w:type="gramStart"/>
-      <w:r>
-        <w:rPr>
-          <w:rFonts w:ascii="Times New Roman" w:hAnsi="Times New Roman"/>
-          <w:b/>
-          <w:sz w:val="16"/>
-          <w:szCs w:val="16"/>
-        </w:rPr>
-        <w:t>trial.amount</w:t>
-      </w:r>
-      <w:proofErr w:type="spellEnd"/>
-      <w:proofErr w:type="gramEnd"/>
+      <w:r>
+        <w:rPr>
+          <w:rFonts w:ascii="Times New Roman" w:hAnsi="Times New Roman"/>
+          <w:b/>
+          <w:sz w:val="16"/>
+          <w:szCs w:val="16"/>
+        </w:rPr>
+        <w:t xml:space="preserve"> (</w:t>
+      </w:r>
+      <w:r>
+        <w:rPr>
+          <w:rFonts w:ascii="Times New Roman" w:hAnsi="Times New Roman"/>
+          <w:b/>
+          <w:sz w:val="16"/>
+          <w:szCs w:val="16"/>
+        </w:rPr>
+        <w:t>${verbal_trial.amount</w:t>
+      </w:r>
+      <w:r>
+        <w:rPr>
+          <w:rFonts w:ascii="Times New Roman" w:hAnsi="Times New Roman"/>
+          <w:b/>
+          <w:sz w:val="16"/>
+          <w:szCs w:val="16"/>
+        </w:rPr>
+        <w:t>.fr</w:t>
+      </w:r>
       <w:r>
         <w:rPr>
           <w:rFonts w:ascii="Times New Roman" w:hAnsi="Times New Roman"/>
@@ -3295,53 +3297,9 @@
           <w:sz w:val="16"/>
           <w:szCs w:val="16"/>
         </w:rPr>
-        <w:t xml:space="preserve"> (</w:t>
-      </w:r>
-      <w:r>
-        <w:rPr>
-          <w:rFonts w:ascii="Times New Roman" w:hAnsi="Times New Roman"/>
-          <w:b/>
-          <w:sz w:val="16"/>
-          <w:szCs w:val="16"/>
-        </w:rPr>
-        <w:t>${verbal_trial.amount</w:t>
-      </w:r>
-      <w:r>
-        <w:rPr>
-          <w:rFonts w:ascii="Times New Roman" w:hAnsi="Times New Roman"/>
-          <w:b/>
-          <w:sz w:val="16"/>
-          <w:szCs w:val="16"/>
-        </w:rPr>
-        <w:t>.fr</w:t>
-      </w:r>
-      <w:r>
-        <w:rPr>
-          <w:rFonts w:ascii="Times New Roman" w:hAnsi="Times New Roman"/>
-          <w:b/>
-          <w:sz w:val="16"/>
-          <w:szCs w:val="16"/>
-        </w:rPr>
-        <w:t>}</w:t>
-      </w:r>
-      <w:r>
-        <w:rPr>
-          <w:rFonts w:ascii="Times New Roman" w:hAnsi="Times New Roman"/>
-          <w:b/>
-          <w:sz w:val="16"/>
-          <w:szCs w:val="16"/>
-        </w:rPr>
-        <w:t>)</w:t>
-      </w:r>
-      <w:r>
-        <w:rPr>
-          <w:rFonts w:ascii="Times New Roman" w:hAnsi="Times New Roman"/>
-          <w:b/>
-          <w:sz w:val="16"/>
-          <w:szCs w:val="16"/>
-        </w:rPr>
-        <w:t xml:space="preserve"> </w:t>
-      </w:r>
+        <w:t xml:space="preserve">) </w:t>
+      </w:r>
+      <w:bookmarkEnd w:id="26"/>
       <w:r>
         <w:rPr>
           <w:rFonts w:ascii="Times New Roman" w:hAnsi="Times New Roman"/>
@@ -3399,8 +3357,7 @@
     </w:p>
     <w:p>
       <w:pPr>
-        <w:spacing w:after="0" w:line="240" w:lineRule="auto"/>
-        <w:jc w:val="both"/>
+        <w:spacing w:after="0"/>
         <w:rPr>
           <w:rFonts w:ascii="Times New Roman" w:hAnsi="Times New Roman"/>
           <w:b/>
@@ -3469,35 +3426,12 @@
           <w:szCs w:val="16"/>
           <w:lang w:val="en-US"/>
         </w:rPr>
-        <w:t>${type_of_guarantee.name}</w:t>
-      </w:r>
-      <w:r>
-        <w:rPr>
-          <w:rFonts w:ascii="Times New Roman" w:hAnsi="Times New Roman"/>
-          <w:b/>
-          <w:bCs/>
-          <w:sz w:val="16"/>
-          <w:szCs w:val="16"/>
-          <w:lang w:val="en-US"/>
-        </w:rPr>
-        <w:t xml:space="preserve"> </w:t>
-      </w:r>
-      <w:r>
-        <w:rPr>
-          <w:rFonts w:ascii="Times New Roman" w:hAnsi="Times New Roman"/>
-          <w:b/>
-          <w:bCs/>
-          <w:sz w:val="16"/>
-          <w:szCs w:val="16"/>
-          <w:lang w:val="en-US"/>
-        </w:rPr>
-        <w:t>${comment}</w:t>
-      </w:r>
-    </w:p>
-    <w:p>
-      <w:pPr>
-        <w:spacing w:after="0" w:line="240" w:lineRule="auto"/>
-        <w:jc w:val="both"/>
+        <w:t>${type_of_guarantee.name}${comment}</w:t>
+      </w:r>
+    </w:p>
+    <w:p>
+      <w:pPr>
+        <w:spacing w:after="0"/>
         <w:rPr>
           <w:rFonts w:ascii="Times New Roman" w:hAnsi="Times New Roman"/>
           <w:b/>
@@ -3542,20 +3476,18 @@
     <w:p>
       <w:pPr>
         <w:pStyle w:val="Paragraphedeliste"/>
-        <w:spacing w:after="0" w:line="240" w:lineRule="auto"/>
-        <w:jc w:val="both"/>
-        <w:rPr>
-          <w:rFonts w:ascii="Times New Roman" w:hAnsi="Times New Roman"/>
-          <w:b/>
-          <w:bCs/>
-          <w:sz w:val="16"/>
-          <w:szCs w:val="16"/>
-        </w:rPr>
-      </w:pPr>
-    </w:p>
-    <w:p>
-      <w:pPr>
-        <w:jc w:val="both"/>
+        <w:spacing w:after="0"/>
+        <w:rPr>
+          <w:rFonts w:ascii="Times New Roman" w:hAnsi="Times New Roman"/>
+          <w:b/>
+          <w:bCs/>
+          <w:sz w:val="16"/>
+          <w:szCs w:val="16"/>
+        </w:rPr>
+      </w:pPr>
+    </w:p>
+    <w:p>
+      <w:pPr>
         <w:rPr>
           <w:rFonts w:ascii="Times New Roman" w:hAnsi="Times New Roman"/>
           <w:sz w:val="16"/>
@@ -3607,7 +3539,6 @@
     </w:p>
     <w:p>
       <w:pPr>
-        <w:jc w:val="both"/>
         <w:rPr>
           <w:rFonts w:ascii="Times New Roman" w:hAnsi="Times New Roman"/>
           <w:sz w:val="16"/>
@@ -3643,7 +3574,6 @@
     </w:p>
     <w:p>
       <w:pPr>
-        <w:jc w:val="both"/>
         <w:rPr>
           <w:rFonts w:ascii="Times New Roman" w:hAnsi="Times New Roman"/>
           <w:sz w:val="16"/>
@@ -3695,7 +3625,6 @@
     </w:p>
     <w:p>
       <w:pPr>
-        <w:jc w:val="both"/>
         <w:rPr>
           <w:rFonts w:ascii="Times New Roman" w:hAnsi="Times New Roman"/>
           <w:b/>
@@ -3728,7 +3657,6 @@
     </w:p>
     <w:p>
       <w:pPr>
-        <w:jc w:val="both"/>
         <w:rPr>
           <w:rFonts w:ascii="Times New Roman" w:hAnsi="Times New Roman"/>
           <w:sz w:val="16"/>
@@ -4125,135 +4053,647 @@
       <w:pPr>
         <w:spacing w:after="0"/>
         <w:ind w:left="720"/>
+        <w:rPr>
+          <w:rFonts w:ascii="Times New Roman" w:hAnsi="Times New Roman"/>
+          <w:sz w:val="16"/>
+          <w:szCs w:val="16"/>
+        </w:rPr>
+      </w:pPr>
+    </w:p>
+    <w:p>
+      <w:pPr>
+        <w:rPr>
+          <w:rFonts w:ascii="Times New Roman" w:hAnsi="Times New Roman"/>
+          <w:b/>
+          <w:bCs/>
+          <w:sz w:val="16"/>
+          <w:szCs w:val="16"/>
+        </w:rPr>
+      </w:pPr>
+      <w:r>
+        <w:rPr>
+          <w:rFonts w:ascii="Times New Roman" w:hAnsi="Times New Roman"/>
+          <w:b/>
+          <w:sz w:val="16"/>
+          <w:szCs w:val="16"/>
+          <w:u w:val="single"/>
+        </w:rPr>
+        <w:t>ARTICLE 9</w:t>
+      </w:r>
+      <w:r>
+        <w:rPr>
+          <w:rFonts w:ascii="Times New Roman" w:hAnsi="Times New Roman"/>
+          <w:sz w:val="16"/>
+          <w:szCs w:val="16"/>
+        </w:rPr>
+        <w:t xml:space="preserve"> : </w:t>
+      </w:r>
+      <w:r>
+        <w:rPr>
+          <w:rFonts w:ascii="Times New Roman" w:hAnsi="Times New Roman"/>
+          <w:b/>
+          <w:bCs/>
+          <w:sz w:val="16"/>
+          <w:szCs w:val="16"/>
+        </w:rPr>
+        <w:t>DECALAGE D’ECHEANCE (S)</w:t>
+      </w:r>
+    </w:p>
+    <w:p>
+      <w:pPr>
+        <w:rPr>
+          <w:rFonts w:ascii="Times New Roman" w:hAnsi="Times New Roman"/>
+          <w:sz w:val="16"/>
+          <w:szCs w:val="16"/>
+        </w:rPr>
+      </w:pPr>
+      <w:r>
+        <w:rPr>
+          <w:rFonts w:ascii="Times New Roman" w:hAnsi="Times New Roman"/>
+          <w:sz w:val="16"/>
+          <w:szCs w:val="16"/>
+        </w:rPr>
+        <w:t xml:space="preserve">Le client pourra, sur demande motivée, bénéficier d’un ou plusieurs décalages d’échéances. </w:t>
+      </w:r>
+    </w:p>
+    <w:p>
+      <w:pPr>
+        <w:rPr>
+          <w:rFonts w:ascii="Times New Roman" w:hAnsi="Times New Roman"/>
+          <w:sz w:val="16"/>
+          <w:szCs w:val="16"/>
+        </w:rPr>
+      </w:pPr>
+      <w:r>
+        <w:rPr>
+          <w:rFonts w:ascii="Times New Roman" w:hAnsi="Times New Roman"/>
+          <w:sz w:val="16"/>
+          <w:szCs w:val="16"/>
+        </w:rPr>
+        <w:t>Toute demande de décalage d’échéance devra être soumise à la Direction Générale et ne pourra excéder trois (03) mois sachant que le client ne pourra bénéficier de plus de trois décalages dans un même cycle de crédit.</w:t>
+      </w:r>
+    </w:p>
+    <w:p>
+      <w:pPr>
+        <w:rPr>
+          <w:rFonts w:ascii="Times New Roman" w:hAnsi="Times New Roman"/>
+          <w:sz w:val="16"/>
+          <w:szCs w:val="16"/>
+        </w:rPr>
+      </w:pPr>
+      <w:r>
+        <w:rPr>
+          <w:rFonts w:ascii="Times New Roman" w:hAnsi="Times New Roman"/>
+          <w:sz w:val="16"/>
+          <w:szCs w:val="16"/>
+        </w:rPr>
+        <w:t xml:space="preserve">Lorsqu’une demande est approuvée, le client autorise la </w:t>
+      </w:r>
+      <w:r>
+        <w:rPr>
+          <w:rFonts w:ascii="Times New Roman" w:hAnsi="Times New Roman"/>
+          <w:b/>
+          <w:bCs/>
+          <w:sz w:val="16"/>
+          <w:szCs w:val="16"/>
+        </w:rPr>
+        <w:t>COFINA GABON SA</w:t>
+      </w:r>
+      <w:r>
+        <w:rPr>
+          <w:rFonts w:ascii="Times New Roman" w:hAnsi="Times New Roman"/>
+          <w:sz w:val="16"/>
+          <w:szCs w:val="16"/>
+        </w:rPr>
+        <w:t xml:space="preserve"> à prélever 5% de son échéance mensuelle par mois décalé en guise de frais de décalage. </w:t>
+      </w:r>
+    </w:p>
+    <w:p>
+      <w:pPr>
+        <w:rPr>
+          <w:rFonts w:ascii="Times New Roman" w:hAnsi="Times New Roman"/>
+          <w:b/>
+          <w:bCs/>
+          <w:sz w:val="16"/>
+          <w:szCs w:val="16"/>
+          <w:u w:val="single"/>
+          <w:lang w:val="fr-SN"/>
+        </w:rPr>
+      </w:pPr>
+      <w:bookmarkStart w:id="27" w:name="_Hlk184200413"/>
+      <w:r>
+        <w:rPr>
+          <w:rFonts w:ascii="Times New Roman" w:hAnsi="Times New Roman"/>
+          <w:b/>
+          <w:bCs/>
+          <w:sz w:val="16"/>
+          <w:szCs w:val="16"/>
+          <w:u w:val="single"/>
+          <w:lang w:val="fr-SN"/>
+        </w:rPr>
+        <w:t xml:space="preserve">ARTICLE </w:t>
+      </w:r>
+      <w:r>
+        <w:rPr>
+          <w:rFonts w:ascii="Times New Roman" w:hAnsi="Times New Roman"/>
+          <w:b/>
+          <w:bCs/>
+          <w:sz w:val="16"/>
+          <w:szCs w:val="16"/>
+          <w:u w:val="single"/>
+          <w:lang w:val="fr-SN"/>
+        </w:rPr>
+        <w:t xml:space="preserve"> 10 </w:t>
+      </w:r>
+      <w:r>
+        <w:rPr>
+          <w:rFonts w:ascii="Times New Roman" w:hAnsi="Times New Roman"/>
+          <w:b/>
+          <w:bCs/>
+          <w:sz w:val="16"/>
+          <w:szCs w:val="16"/>
+          <w:lang w:val="fr-SN"/>
+        </w:rPr>
+        <w:t>: COMPTE COURANT</w:t>
+      </w:r>
+    </w:p>
+    <w:p>
+      <w:pPr>
+        <w:rPr>
+          <w:rFonts w:ascii="Times New Roman" w:hAnsi="Times New Roman"/>
+          <w:sz w:val="16"/>
+          <w:szCs w:val="16"/>
+          <w:lang w:val="fr-SN"/>
+        </w:rPr>
+      </w:pPr>
+      <w:r>
+        <w:rPr>
+          <w:rFonts w:ascii="Times New Roman" w:hAnsi="Times New Roman"/>
+          <w:sz w:val="16"/>
+          <w:szCs w:val="16"/>
+          <w:lang w:val="fr-SN"/>
+        </w:rPr>
+        <w:t>COFINA</w:t>
+      </w:r>
+      <w:r>
+        <w:rPr>
+          <w:rFonts w:ascii="Times New Roman" w:hAnsi="Times New Roman"/>
+          <w:sz w:val="16"/>
+          <w:szCs w:val="16"/>
+          <w:lang w:val="fr-SN"/>
+        </w:rPr>
+        <w:t xml:space="preserve"> Gabon SA</w:t>
+      </w:r>
+      <w:r>
+        <w:rPr>
+          <w:rFonts w:ascii="Times New Roman" w:hAnsi="Times New Roman"/>
+          <w:sz w:val="16"/>
+          <w:szCs w:val="16"/>
+          <w:lang w:val="fr-SN"/>
+        </w:rPr>
+        <w:t xml:space="preserve"> et l’emprunteur sont convenus dès avant ce jour que les comptes ouverts, tant au siège social que dans les agences constituent un compte courant unique produisant tous les effets légaux et usuels du compte courant et transformant toutes les opérations en simples articles de crédit et de débit, générateurs lors de la clôture, d'un solde qui fera seul apparaître une créance ou une dette exigible.</w:t>
+      </w:r>
+    </w:p>
+    <w:p>
+      <w:pPr>
+        <w:rPr>
+          <w:rFonts w:ascii="Times New Roman" w:hAnsi="Times New Roman"/>
+          <w:sz w:val="16"/>
+          <w:szCs w:val="16"/>
+          <w:lang w:val="fr-SN"/>
+        </w:rPr>
+      </w:pPr>
+      <w:r>
+        <w:rPr>
+          <w:rFonts w:ascii="Times New Roman" w:hAnsi="Times New Roman"/>
+          <w:sz w:val="16"/>
+          <w:szCs w:val="16"/>
+          <w:lang w:val="fr-SN"/>
+        </w:rPr>
+        <w:t>L'ouverture de plusieurs comptes constitue une distinction purement matérielle pour la clarté des écritures, ceux-ci peuvent à la convenance des parties, être supprimés à tout moment sans avis préalable.</w:t>
+      </w:r>
+    </w:p>
+    <w:p>
+      <w:pPr>
+        <w:rPr>
+          <w:rFonts w:ascii="Times New Roman" w:hAnsi="Times New Roman"/>
+          <w:sz w:val="16"/>
+          <w:szCs w:val="16"/>
+          <w:lang w:val="fr-SN"/>
+        </w:rPr>
+      </w:pPr>
+      <w:r>
+        <w:rPr>
+          <w:rFonts w:ascii="Times New Roman" w:hAnsi="Times New Roman"/>
+          <w:sz w:val="16"/>
+          <w:szCs w:val="16"/>
+          <w:lang w:val="fr-SN"/>
+        </w:rPr>
+        <w:t>Cette convention de compte courant constitue une condition essentielle à l'attribution des crédits qui pourraient être octroyés par COFINA</w:t>
+      </w:r>
+      <w:r>
+        <w:rPr>
+          <w:rFonts w:ascii="Times New Roman" w:hAnsi="Times New Roman"/>
+          <w:sz w:val="16"/>
+          <w:szCs w:val="16"/>
+          <w:lang w:val="fr-SN"/>
+        </w:rPr>
+        <w:t xml:space="preserve"> Gabon SA</w:t>
+      </w:r>
+      <w:r>
+        <w:rPr>
+          <w:rFonts w:ascii="Times New Roman" w:hAnsi="Times New Roman"/>
+          <w:sz w:val="16"/>
+          <w:szCs w:val="16"/>
+          <w:lang w:val="fr-SN"/>
+        </w:rPr>
+        <w:t>, en conséquence, les garanties particulières qui pourraient être affectées à une créance quelconque entrant dans le compte courant s'appliquent au solde de ce compte.</w:t>
+      </w:r>
+    </w:p>
+    <w:p>
+      <w:pPr>
+        <w:rPr>
+          <w:rFonts w:ascii="Times New Roman" w:hAnsi="Times New Roman"/>
+          <w:sz w:val="16"/>
+          <w:szCs w:val="16"/>
+          <w:lang w:val="fr-SN"/>
+        </w:rPr>
+      </w:pPr>
+      <w:r>
+        <w:rPr>
+          <w:rFonts w:ascii="Times New Roman" w:hAnsi="Times New Roman"/>
+          <w:sz w:val="16"/>
+          <w:szCs w:val="16"/>
+          <w:lang w:val="fr-SN"/>
+        </w:rPr>
+        <w:t>COFINA</w:t>
+      </w:r>
+      <w:r>
+        <w:rPr>
+          <w:rFonts w:ascii="Times New Roman" w:hAnsi="Times New Roman"/>
+          <w:sz w:val="16"/>
+          <w:szCs w:val="16"/>
+          <w:lang w:val="fr-SN"/>
+        </w:rPr>
+        <w:t xml:space="preserve"> Gabon SA</w:t>
+      </w:r>
+      <w:r>
+        <w:rPr>
+          <w:rFonts w:ascii="Times New Roman" w:hAnsi="Times New Roman"/>
+          <w:sz w:val="16"/>
+          <w:szCs w:val="16"/>
+          <w:lang w:val="fr-SN"/>
+        </w:rPr>
+        <w:t xml:space="preserve"> est autorisée à passer d'office au débit du compte courant, et sur simple avis, le montant en principal et accessoires de tous effets de commerce échus et impayés portant </w:t>
+      </w:r>
+      <w:r>
+        <w:rPr>
+          <w:rFonts w:ascii="Times New Roman" w:hAnsi="Times New Roman"/>
+          <w:sz w:val="16"/>
+          <w:szCs w:val="16"/>
+          <w:lang w:val="fr-SN"/>
+        </w:rPr>
+        <w:lastRenderedPageBreak/>
+        <w:t>la signature de l'emprunteur comme signataire, accepteur, endosseur ou avaliste, alors même que ces effets auraient été négociés par des tiers et hors l'intervention de l’emprunteur.</w:t>
+      </w:r>
+    </w:p>
+    <w:p>
+      <w:pPr>
+        <w:rPr>
+          <w:rFonts w:ascii="Times New Roman" w:hAnsi="Times New Roman"/>
+          <w:sz w:val="16"/>
+          <w:szCs w:val="16"/>
+          <w:lang w:val="fr-SN"/>
+        </w:rPr>
+      </w:pPr>
+      <w:r>
+        <w:rPr>
+          <w:rFonts w:ascii="Times New Roman" w:hAnsi="Times New Roman"/>
+          <w:sz w:val="16"/>
+          <w:szCs w:val="16"/>
+          <w:lang w:val="fr-SN"/>
+        </w:rPr>
+        <w:t>Il est précisé que, sauf convention contraire expressément constatée par écrit, toutes opérations traitées entre l'emprunteur et COFINA seront, de plein droit, incluses dans le compte courant sus énoncé.</w:t>
+      </w:r>
+    </w:p>
+    <w:p>
+      <w:pPr>
+        <w:rPr>
+          <w:rFonts w:ascii="Times New Roman" w:hAnsi="Times New Roman"/>
+          <w:sz w:val="16"/>
+          <w:szCs w:val="16"/>
+          <w:lang w:val="fr-SN"/>
+        </w:rPr>
+      </w:pPr>
+      <w:r>
+        <w:rPr>
+          <w:rFonts w:ascii="Times New Roman" w:hAnsi="Times New Roman"/>
+          <w:sz w:val="16"/>
+          <w:szCs w:val="16"/>
+          <w:lang w:val="fr-SN"/>
+        </w:rPr>
+        <w:t>De même le compte courant comprendra les créances éventuelles, telles notamment que les recours susceptibles d'être exercés par COFINA</w:t>
+      </w:r>
+      <w:r>
+        <w:rPr>
+          <w:rFonts w:ascii="Times New Roman" w:hAnsi="Times New Roman"/>
+          <w:sz w:val="16"/>
+          <w:szCs w:val="16"/>
+          <w:lang w:val="fr-SN"/>
+        </w:rPr>
+        <w:t xml:space="preserve"> Gabon SA</w:t>
+      </w:r>
+      <w:r>
+        <w:rPr>
+          <w:rFonts w:ascii="Times New Roman" w:hAnsi="Times New Roman"/>
+          <w:sz w:val="16"/>
+          <w:szCs w:val="16"/>
+          <w:lang w:val="fr-SN"/>
+        </w:rPr>
+        <w:t xml:space="preserve"> si elle s'était portée caution ou avaliste de l’Emprunteur avant la clôture du compte.</w:t>
+      </w:r>
+    </w:p>
+    <w:p>
+      <w:pPr>
+        <w:rPr>
+          <w:rFonts w:ascii="Times New Roman" w:hAnsi="Times New Roman"/>
+          <w:sz w:val="16"/>
+          <w:szCs w:val="16"/>
+          <w:lang w:val="fr-SN"/>
+        </w:rPr>
+      </w:pPr>
+      <w:r>
+        <w:rPr>
+          <w:rFonts w:ascii="Times New Roman" w:hAnsi="Times New Roman"/>
+          <w:sz w:val="16"/>
+          <w:szCs w:val="16"/>
+          <w:lang w:val="fr-SN"/>
+        </w:rPr>
+        <w:t>En conséquence, COFINA</w:t>
+      </w:r>
+      <w:r>
+        <w:rPr>
+          <w:rFonts w:ascii="Times New Roman" w:hAnsi="Times New Roman"/>
+          <w:sz w:val="16"/>
+          <w:szCs w:val="16"/>
+          <w:lang w:val="fr-SN"/>
+        </w:rPr>
+        <w:t xml:space="preserve"> Gabon SA</w:t>
+      </w:r>
+      <w:r>
+        <w:rPr>
+          <w:rFonts w:ascii="Times New Roman" w:hAnsi="Times New Roman"/>
+          <w:sz w:val="16"/>
+          <w:szCs w:val="16"/>
+          <w:lang w:val="fr-SN"/>
+        </w:rPr>
+        <w:t xml:space="preserve"> est dès maintenant autorisée à inscrire d'office au débit du compte de l’emprunteur toutes</w:t>
+      </w:r>
+      <w:r>
+        <w:rPr>
+          <w:rFonts w:ascii="Times New Roman" w:hAnsi="Times New Roman"/>
+          <w:sz w:val="16"/>
+          <w:szCs w:val="16"/>
+          <w:lang w:val="fr-SN"/>
+        </w:rPr>
+        <w:t xml:space="preserve"> les</w:t>
+      </w:r>
+      <w:r>
+        <w:rPr>
+          <w:rFonts w:ascii="Times New Roman" w:hAnsi="Times New Roman"/>
+          <w:sz w:val="16"/>
+          <w:szCs w:val="16"/>
+          <w:lang w:val="fr-SN"/>
+        </w:rPr>
+        <w:t xml:space="preserve"> sommes que cette dernière pourrait lui devoir en principal, plus tous intérêts, commissions, frais et accessoires, quelles que soient l'origine et la nature desdites créances, même si la cause en était antérieure à ce jour.</w:t>
+      </w:r>
+    </w:p>
+    <w:p>
+      <w:pPr>
+        <w:rPr>
+          <w:rFonts w:ascii="Times New Roman" w:hAnsi="Times New Roman"/>
+          <w:b/>
+          <w:sz w:val="16"/>
+          <w:szCs w:val="16"/>
+          <w:lang w:val="fr-SN"/>
+        </w:rPr>
+      </w:pPr>
+      <w:r>
+        <w:rPr>
+          <w:rFonts w:ascii="Times New Roman" w:hAnsi="Times New Roman"/>
+          <w:b/>
+          <w:sz w:val="16"/>
+          <w:szCs w:val="16"/>
+          <w:lang w:val="fr-SN"/>
+        </w:rPr>
+        <w:t>Rentrent donc dans le compte courant notamment et sans que cette énonciation soit limitative :</w:t>
+      </w:r>
+    </w:p>
+    <w:p>
+      <w:pPr>
+        <w:numPr>
+          <w:ilvl w:val="0"/>
+          <w:numId w:val="14"/>
+        </w:numPr>
         <w:jc w:val="both"/>
         <w:rPr>
           <w:rFonts w:ascii="Times New Roman" w:hAnsi="Times New Roman"/>
           <w:sz w:val="16"/>
           <w:szCs w:val="16"/>
-        </w:rPr>
-      </w:pPr>
-    </w:p>
-    <w:p>
-      <w:pPr>
+          <w:lang w:val="fr-SN"/>
+        </w:rPr>
+      </w:pPr>
+      <w:r>
+        <w:rPr>
+          <w:rFonts w:ascii="Times New Roman" w:hAnsi="Times New Roman"/>
+          <w:sz w:val="16"/>
+          <w:szCs w:val="16"/>
+          <w:lang w:val="fr-SN"/>
+        </w:rPr>
+        <w:t xml:space="preserve">Toutes </w:t>
+      </w:r>
+      <w:r>
+        <w:rPr>
+          <w:rFonts w:ascii="Times New Roman" w:hAnsi="Times New Roman"/>
+          <w:sz w:val="16"/>
+          <w:szCs w:val="16"/>
+          <w:lang w:val="fr-SN"/>
+        </w:rPr>
+        <w:t xml:space="preserve">les </w:t>
+      </w:r>
+      <w:r>
+        <w:rPr>
+          <w:rFonts w:ascii="Times New Roman" w:hAnsi="Times New Roman"/>
+          <w:sz w:val="16"/>
+          <w:szCs w:val="16"/>
+          <w:lang w:val="fr-SN"/>
+        </w:rPr>
+        <w:t>avances et facilités quelconques ;</w:t>
+      </w:r>
+    </w:p>
+    <w:p>
+      <w:pPr>
+        <w:numPr>
+          <w:ilvl w:val="0"/>
+          <w:numId w:val="14"/>
+        </w:numPr>
         <w:jc w:val="both"/>
         <w:rPr>
           <w:rFonts w:ascii="Times New Roman" w:hAnsi="Times New Roman"/>
-          <w:b/>
-          <w:bCs/>
-          <w:sz w:val="16"/>
-          <w:szCs w:val="16"/>
-        </w:rPr>
-      </w:pPr>
-      <w:r>
-        <w:rPr>
-          <w:rFonts w:ascii="Times New Roman" w:hAnsi="Times New Roman"/>
-          <w:b/>
+          <w:sz w:val="16"/>
+          <w:szCs w:val="16"/>
+          <w:lang w:val="fr-SN"/>
+        </w:rPr>
+      </w:pPr>
+      <w:r>
+        <w:rPr>
+          <w:rFonts w:ascii="Times New Roman" w:hAnsi="Times New Roman"/>
+          <w:sz w:val="16"/>
+          <w:szCs w:val="16"/>
+          <w:lang w:val="fr-SN"/>
+        </w:rPr>
+        <w:t xml:space="preserve">Tous </w:t>
+      </w:r>
+      <w:r>
+        <w:rPr>
+          <w:rFonts w:ascii="Times New Roman" w:hAnsi="Times New Roman"/>
+          <w:sz w:val="16"/>
+          <w:szCs w:val="16"/>
+          <w:lang w:val="fr-SN"/>
+        </w:rPr>
+        <w:t xml:space="preserve">les </w:t>
+      </w:r>
+      <w:r>
+        <w:rPr>
+          <w:rFonts w:ascii="Times New Roman" w:hAnsi="Times New Roman"/>
+          <w:sz w:val="16"/>
+          <w:szCs w:val="16"/>
+          <w:lang w:val="fr-SN"/>
+        </w:rPr>
+        <w:t>escomptes d'effets commerciaux portant à un titre quelconque la signature de l’emprunteur ;</w:t>
+      </w:r>
+    </w:p>
+    <w:p>
+      <w:pPr>
+        <w:numPr>
+          <w:ilvl w:val="0"/>
+          <w:numId w:val="14"/>
+        </w:numPr>
+        <w:jc w:val="both"/>
+        <w:rPr>
+          <w:rFonts w:ascii="Times New Roman" w:hAnsi="Times New Roman"/>
+          <w:sz w:val="16"/>
+          <w:szCs w:val="16"/>
+          <w:lang w:val="fr-SN"/>
+        </w:rPr>
+      </w:pPr>
+      <w:r>
+        <w:rPr>
+          <w:rFonts w:ascii="Times New Roman" w:hAnsi="Times New Roman"/>
+          <w:sz w:val="16"/>
+          <w:szCs w:val="16"/>
+          <w:lang w:val="fr-SN"/>
+        </w:rPr>
+        <w:t xml:space="preserve">Toutes </w:t>
+      </w:r>
+      <w:r>
+        <w:rPr>
+          <w:rFonts w:ascii="Times New Roman" w:hAnsi="Times New Roman"/>
+          <w:sz w:val="16"/>
+          <w:szCs w:val="16"/>
+          <w:lang w:val="fr-SN"/>
+        </w:rPr>
+        <w:t xml:space="preserve">les </w:t>
+      </w:r>
+      <w:r>
+        <w:rPr>
+          <w:rFonts w:ascii="Times New Roman" w:hAnsi="Times New Roman"/>
+          <w:sz w:val="16"/>
+          <w:szCs w:val="16"/>
+          <w:lang w:val="fr-SN"/>
+        </w:rPr>
+        <w:t>avances sur produits, sur marchandises ou sur créances à l'encontre de l'Administration ;</w:t>
+      </w:r>
+    </w:p>
+    <w:p>
+      <w:pPr>
+        <w:numPr>
+          <w:ilvl w:val="0"/>
+          <w:numId w:val="14"/>
+        </w:numPr>
+        <w:jc w:val="both"/>
+        <w:rPr>
+          <w:rFonts w:ascii="Times New Roman" w:hAnsi="Times New Roman"/>
+          <w:sz w:val="16"/>
+          <w:szCs w:val="16"/>
+          <w:lang w:val="fr-SN"/>
+        </w:rPr>
+      </w:pPr>
+      <w:r>
+        <w:rPr>
+          <w:rFonts w:ascii="Times New Roman" w:hAnsi="Times New Roman"/>
+          <w:sz w:val="16"/>
+          <w:szCs w:val="16"/>
+          <w:lang w:val="fr-SN"/>
+        </w:rPr>
+        <w:t xml:space="preserve">Toutes </w:t>
+      </w:r>
+      <w:r>
+        <w:rPr>
+          <w:rFonts w:ascii="Times New Roman" w:hAnsi="Times New Roman"/>
+          <w:sz w:val="16"/>
+          <w:szCs w:val="16"/>
+          <w:lang w:val="fr-SN"/>
+        </w:rPr>
+        <w:t xml:space="preserve">les </w:t>
+      </w:r>
+      <w:r>
+        <w:rPr>
+          <w:rFonts w:ascii="Times New Roman" w:hAnsi="Times New Roman"/>
+          <w:sz w:val="16"/>
+          <w:szCs w:val="16"/>
+          <w:lang w:val="fr-SN"/>
+        </w:rPr>
+        <w:t xml:space="preserve">cautions et avals fournis par COFINA </w:t>
+      </w:r>
+      <w:r>
+        <w:rPr>
+          <w:rFonts w:ascii="Times New Roman" w:hAnsi="Times New Roman"/>
+          <w:sz w:val="16"/>
+          <w:szCs w:val="16"/>
+          <w:lang w:val="fr-SN"/>
+        </w:rPr>
+        <w:t xml:space="preserve">Gabon SA </w:t>
+      </w:r>
+      <w:r>
+        <w:rPr>
+          <w:rFonts w:ascii="Times New Roman" w:hAnsi="Times New Roman"/>
+          <w:sz w:val="16"/>
+          <w:szCs w:val="16"/>
+          <w:lang w:val="fr-SN"/>
+        </w:rPr>
+        <w:t>auprès de qui que ce soit.</w:t>
+      </w:r>
+    </w:p>
+    <w:p>
+      <w:pPr>
+        <w:rPr>
+          <w:rFonts w:ascii="Times New Roman" w:hAnsi="Times New Roman"/>
+          <w:sz w:val="16"/>
+          <w:szCs w:val="16"/>
+        </w:rPr>
+      </w:pPr>
+      <w:r>
+        <w:rPr>
+          <w:rFonts w:ascii="Times New Roman" w:hAnsi="Times New Roman"/>
+          <w:b/>
+          <w:bCs/>
           <w:sz w:val="16"/>
           <w:szCs w:val="16"/>
           <w:u w:val="single"/>
         </w:rPr>
-        <w:t>ARTICLE 9</w:t>
-      </w:r>
-      <w:r>
-        <w:rPr>
-          <w:rFonts w:ascii="Times New Roman" w:hAnsi="Times New Roman"/>
-          <w:sz w:val="16"/>
-          <w:szCs w:val="16"/>
-        </w:rPr>
-        <w:t xml:space="preserve"> : </w:t>
-      </w:r>
-      <w:r>
-        <w:rPr>
-          <w:rFonts w:ascii="Times New Roman" w:hAnsi="Times New Roman"/>
-          <w:b/>
-          <w:bCs/>
-          <w:sz w:val="16"/>
-          <w:szCs w:val="16"/>
-        </w:rPr>
-        <w:t>DECALAGE D’ECHEANCE (S)</w:t>
-      </w:r>
-    </w:p>
-    <w:p>
-      <w:pPr>
-        <w:jc w:val="both"/>
-        <w:rPr>
-          <w:rFonts w:ascii="Times New Roman" w:hAnsi="Times New Roman"/>
-          <w:sz w:val="16"/>
-          <w:szCs w:val="16"/>
-        </w:rPr>
-      </w:pPr>
-      <w:r>
-        <w:rPr>
-          <w:rFonts w:ascii="Times New Roman" w:hAnsi="Times New Roman"/>
-          <w:sz w:val="16"/>
-          <w:szCs w:val="16"/>
-        </w:rPr>
-        <w:t xml:space="preserve">Le client pourra, sur demande motivée, bénéficier d’un ou plusieurs décalages d’échéances. </w:t>
-      </w:r>
-    </w:p>
-    <w:p>
-      <w:pPr>
-        <w:jc w:val="both"/>
-        <w:rPr>
-          <w:rFonts w:ascii="Times New Roman" w:hAnsi="Times New Roman"/>
-          <w:sz w:val="16"/>
-          <w:szCs w:val="16"/>
-        </w:rPr>
-      </w:pPr>
-      <w:r>
-        <w:rPr>
-          <w:rFonts w:ascii="Times New Roman" w:hAnsi="Times New Roman"/>
-          <w:sz w:val="16"/>
-          <w:szCs w:val="16"/>
-        </w:rPr>
-        <w:t>Toute demande de décalage d’échéance devra être soumise à la Direction Générale et ne pourra excéder trois (03) mois sachant que le client ne pourra bénéficier de plus de trois décalages dans un même cycle de crédit.</w:t>
-      </w:r>
-    </w:p>
-    <w:p>
-      <w:pPr>
-        <w:jc w:val="both"/>
-        <w:rPr>
-          <w:rFonts w:ascii="Times New Roman" w:hAnsi="Times New Roman"/>
-          <w:sz w:val="16"/>
-          <w:szCs w:val="16"/>
-        </w:rPr>
-      </w:pPr>
-      <w:r>
-        <w:rPr>
-          <w:rFonts w:ascii="Times New Roman" w:hAnsi="Times New Roman"/>
-          <w:sz w:val="16"/>
-          <w:szCs w:val="16"/>
-        </w:rPr>
-        <w:t xml:space="preserve">Lorsqu’une demande est approuvée, le client autorise la </w:t>
-      </w:r>
-      <w:r>
-        <w:rPr>
-          <w:rFonts w:ascii="Times New Roman" w:hAnsi="Times New Roman"/>
-          <w:b/>
-          <w:bCs/>
-          <w:sz w:val="16"/>
-          <w:szCs w:val="16"/>
-        </w:rPr>
-        <w:t>COFINA GABON SA</w:t>
-      </w:r>
-      <w:r>
-        <w:rPr>
-          <w:rFonts w:ascii="Times New Roman" w:hAnsi="Times New Roman"/>
-          <w:sz w:val="16"/>
-          <w:szCs w:val="16"/>
-        </w:rPr>
-        <w:t xml:space="preserve"> à prélever 5% de son échéance mensuelle par mois décalé en guise de frais de décalage. </w:t>
-      </w:r>
-    </w:p>
-    <w:p>
-      <w:pPr>
-        <w:jc w:val="both"/>
-        <w:rPr>
-          <w:rFonts w:ascii="Times New Roman" w:hAnsi="Times New Roman"/>
-          <w:sz w:val="16"/>
-          <w:szCs w:val="16"/>
-        </w:rPr>
-      </w:pPr>
+        <w:t>ARTICLE 1</w:t>
+      </w:r>
       <w:r>
         <w:rPr>
           <w:rFonts w:ascii="Times New Roman" w:hAnsi="Times New Roman"/>
@@ -4263,45 +4703,59 @@
           <w:szCs w:val="16"/>
           <w:u w:val="single"/>
         </w:rPr>
-        <w:t>ARTICLE 10</w:t>
-      </w:r>
-      <w:r>
-        <w:rPr>
-          <w:rFonts w:ascii="Times New Roman" w:hAnsi="Times New Roman"/>
-          <w:b/>
-          <w:bCs/>
-          <w:sz w:val="16"/>
-          <w:szCs w:val="16"/>
-        </w:rPr>
-        <w:t> : DIVERS</w:t>
-      </w:r>
-      <w:r>
-        <w:rPr>
-          <w:rFonts w:ascii="Times New Roman" w:hAnsi="Times New Roman"/>
-          <w:b/>
-          <w:bCs/>
-          <w:sz w:val="16"/>
-          <w:szCs w:val="16"/>
+        <w:t>1</w:t>
+      </w:r>
+      <w:r>
+        <w:rPr>
+          <w:rFonts w:ascii="Times New Roman" w:hAnsi="Times New Roman"/>
+          <w:b/>
+          <w:bCs/>
+          <w:sz w:val="16"/>
+          <w:szCs w:val="16"/>
+        </w:rPr>
+        <w:t xml:space="preserve"> : DIVERS </w:t>
+      </w:r>
+      <w:r>
+        <w:rPr>
+          <w:rFonts w:ascii="Times New Roman" w:hAnsi="Times New Roman"/>
+          <w:sz w:val="16"/>
+          <w:szCs w:val="16"/>
+          <w:u w:val="single"/>
         </w:rPr>
         <w:t xml:space="preserve"> </w:t>
       </w:r>
     </w:p>
     <w:p>
       <w:pPr>
-        <w:jc w:val="both"/>
-        <w:rPr>
-          <w:rFonts w:ascii="Times New Roman" w:hAnsi="Times New Roman"/>
-          <w:sz w:val="16"/>
-          <w:szCs w:val="16"/>
-        </w:rPr>
-      </w:pPr>
-      <w:r>
-        <w:rPr>
-          <w:rFonts w:ascii="Times New Roman" w:hAnsi="Times New Roman"/>
-          <w:sz w:val="16"/>
-          <w:szCs w:val="16"/>
-        </w:rPr>
-        <w:t xml:space="preserve">10.1 En aucun cas, </w:t>
+        <w:rPr>
+          <w:rFonts w:ascii="Times New Roman" w:hAnsi="Times New Roman"/>
+          <w:sz w:val="16"/>
+          <w:szCs w:val="16"/>
+        </w:rPr>
+      </w:pPr>
+      <w:r>
+        <w:rPr>
+          <w:rFonts w:ascii="Times New Roman" w:hAnsi="Times New Roman"/>
+          <w:sz w:val="16"/>
+          <w:szCs w:val="16"/>
+        </w:rPr>
+        <w:t>1</w:t>
+      </w:r>
+      <w:r>
+        <w:rPr>
+          <w:rFonts w:ascii="Times New Roman" w:hAnsi="Times New Roman"/>
+          <w:sz w:val="16"/>
+          <w:szCs w:val="16"/>
+        </w:rPr>
+        <w:t>1</w:t>
+      </w:r>
+      <w:r>
+        <w:rPr>
+          <w:rFonts w:ascii="Times New Roman" w:hAnsi="Times New Roman"/>
+          <w:sz w:val="16"/>
+          <w:szCs w:val="16"/>
+        </w:rPr>
+        <w:t xml:space="preserve">.1 En aucun cas, </w:t>
       </w:r>
       <w:r>
         <w:rPr>
@@ -4340,20 +4794,35 @@
     </w:p>
     <w:p>
       <w:pPr>
-        <w:jc w:val="both"/>
-        <w:rPr>
-          <w:rFonts w:ascii="Times New Roman" w:hAnsi="Times New Roman"/>
-          <w:sz w:val="16"/>
-          <w:szCs w:val="16"/>
-        </w:rPr>
-      </w:pPr>
-      <w:r>
-        <w:rPr>
-          <w:rFonts w:ascii="Times New Roman" w:hAnsi="Times New Roman"/>
-          <w:sz w:val="16"/>
-          <w:szCs w:val="16"/>
-        </w:rPr>
-        <w:t xml:space="preserve">10.2 Le fait que </w:t>
+        <w:rPr>
+          <w:rFonts w:ascii="Times New Roman" w:hAnsi="Times New Roman"/>
+          <w:sz w:val="16"/>
+          <w:szCs w:val="16"/>
+        </w:rPr>
+      </w:pPr>
+      <w:r>
+        <w:rPr>
+          <w:rFonts w:ascii="Times New Roman" w:hAnsi="Times New Roman"/>
+          <w:sz w:val="16"/>
+          <w:szCs w:val="16"/>
+        </w:rPr>
+        <w:t>1</w:t>
+      </w:r>
+      <w:r>
+        <w:rPr>
+          <w:rFonts w:ascii="Times New Roman" w:hAnsi="Times New Roman"/>
+          <w:sz w:val="16"/>
+          <w:szCs w:val="16"/>
+        </w:rPr>
+        <w:t>1</w:t>
+      </w:r>
+      <w:r>
+        <w:rPr>
+          <w:rFonts w:ascii="Times New Roman" w:hAnsi="Times New Roman"/>
+          <w:sz w:val="16"/>
+          <w:szCs w:val="16"/>
+        </w:rPr>
+        <w:t xml:space="preserve">.2 Le fait que </w:t>
       </w:r>
       <w:r>
         <w:rPr>
@@ -4409,7 +4878,6 @@
     </w:p>
     <w:p>
       <w:pPr>
-        <w:jc w:val="both"/>
         <w:rPr>
           <w:rFonts w:ascii="Times New Roman" w:hAnsi="Times New Roman"/>
           <w:sz w:val="16"/>
@@ -4423,43 +4891,89 @@
           <w:sz w:val="16"/>
           <w:szCs w:val="16"/>
         </w:rPr>
-        <w:t>10.3 Tous préavis, avis, accord ou communication relatifs aux présentes devront être envoyés en langue française par courrier recommandé ou transmis par porteur avec cahier de transmission, ou par télécopie suivie d'une confirmation courrier.</w:t>
-      </w:r>
-    </w:p>
-    <w:p>
-      <w:pPr>
-        <w:jc w:val="both"/>
-        <w:rPr>
-          <w:rFonts w:ascii="Times New Roman" w:hAnsi="Times New Roman"/>
-          <w:sz w:val="16"/>
-          <w:szCs w:val="16"/>
-        </w:rPr>
-      </w:pPr>
-      <w:r>
-        <w:rPr>
-          <w:rFonts w:ascii="Times New Roman" w:hAnsi="Times New Roman"/>
-          <w:sz w:val="16"/>
-          <w:szCs w:val="16"/>
-        </w:rPr>
-        <w:t xml:space="preserve">10.4 Au cas où l’une quelconque des dispositions de ce contrat deviendrait ou serait déclarée nulle, interdite ou sans effet, la validité des autres dispositions du contrat n’en serait pour autant pas remise en question, pour autant que son objet principal puisse être déterminé et réalisé. </w:t>
-      </w:r>
-    </w:p>
-    <w:p>
-      <w:pPr>
-        <w:jc w:val="both"/>
-        <w:rPr>
-          <w:rFonts w:ascii="Times New Roman" w:hAnsi="Times New Roman"/>
-          <w:sz w:val="16"/>
-          <w:szCs w:val="16"/>
-        </w:rPr>
-      </w:pPr>
-      <w:r>
-        <w:rPr>
-          <w:rFonts w:ascii="Times New Roman" w:hAnsi="Times New Roman"/>
-          <w:sz w:val="16"/>
-          <w:szCs w:val="16"/>
-        </w:rPr>
-        <w:t xml:space="preserve">10.5 </w:t>
+        <w:t>1</w:t>
+      </w:r>
+      <w:r>
+        <w:rPr>
+          <w:rFonts w:ascii="Times New Roman" w:hAnsi="Times New Roman"/>
+          <w:sz w:val="16"/>
+          <w:szCs w:val="16"/>
+        </w:rPr>
+        <w:t>1</w:t>
+      </w:r>
+      <w:r>
+        <w:rPr>
+          <w:rFonts w:ascii="Times New Roman" w:hAnsi="Times New Roman"/>
+          <w:sz w:val="16"/>
+          <w:szCs w:val="16"/>
+        </w:rPr>
+        <w:t>.3 Tous préavis, avis, accord ou communication relatifs aux présentes devront être envoyés en langue française par courrier recommandé ou transmis par porteur avec cahier de transmission, ou par télécopie suivie d'une confirmation courrier.</w:t>
+      </w:r>
+    </w:p>
+    <w:p>
+      <w:pPr>
+        <w:rPr>
+          <w:rFonts w:ascii="Times New Roman" w:hAnsi="Times New Roman"/>
+          <w:sz w:val="16"/>
+          <w:szCs w:val="16"/>
+        </w:rPr>
+      </w:pPr>
+      <w:r>
+        <w:rPr>
+          <w:rFonts w:ascii="Times New Roman" w:hAnsi="Times New Roman"/>
+          <w:sz w:val="16"/>
+          <w:szCs w:val="16"/>
+        </w:rPr>
+        <w:t>1</w:t>
+      </w:r>
+      <w:r>
+        <w:rPr>
+          <w:rFonts w:ascii="Times New Roman" w:hAnsi="Times New Roman"/>
+          <w:sz w:val="16"/>
+          <w:szCs w:val="16"/>
+        </w:rPr>
+        <w:t>1</w:t>
+      </w:r>
+      <w:r>
+        <w:rPr>
+          <w:rFonts w:ascii="Times New Roman" w:hAnsi="Times New Roman"/>
+          <w:sz w:val="16"/>
+          <w:szCs w:val="16"/>
+        </w:rPr>
+        <w:t xml:space="preserve">.4 Au cas où l’une quelconque des dispositions de ce contrat deviendrait ou serait déclarée nulle, interdite ou sans effet, la validité des autres dispositions du contrat n’en serait pour autant pas remise en question, pour autant que son objet principal puisse être déterminé et réalisé. </w:t>
+      </w:r>
+    </w:p>
+    <w:p>
+      <w:pPr>
+        <w:rPr>
+          <w:rFonts w:ascii="Times New Roman" w:hAnsi="Times New Roman"/>
+          <w:sz w:val="16"/>
+          <w:szCs w:val="16"/>
+        </w:rPr>
+      </w:pPr>
+      <w:r>
+        <w:rPr>
+          <w:rFonts w:ascii="Times New Roman" w:hAnsi="Times New Roman"/>
+          <w:sz w:val="16"/>
+          <w:szCs w:val="16"/>
+        </w:rPr>
+        <w:t>1</w:t>
+      </w:r>
+      <w:r>
+        <w:rPr>
+          <w:rFonts w:ascii="Times New Roman" w:hAnsi="Times New Roman"/>
+          <w:sz w:val="16"/>
+          <w:szCs w:val="16"/>
+        </w:rPr>
+        <w:t>1</w:t>
+      </w:r>
+      <w:r>
+        <w:rPr>
+          <w:rFonts w:ascii="Times New Roman" w:hAnsi="Times New Roman"/>
+          <w:sz w:val="16"/>
+          <w:szCs w:val="16"/>
+        </w:rPr>
+        <w:t xml:space="preserve">.5 </w:t>
       </w:r>
       <w:r>
         <w:rPr>
@@ -4493,21 +5007,20 @@
           <w:sz w:val="16"/>
           <w:szCs w:val="16"/>
         </w:rPr>
-        <w:t xml:space="preserve"> outre toute taxe, de tout droit de timbre ou tout autre impôt imposé par quelque autorité nationale ou supranationale qui pourrait être exigible ou déclaré tel à l’occasion de la signature, de l’application </w:t>
-      </w:r>
-      <w:r>
-        <w:rPr>
-          <w:rFonts w:ascii="Times New Roman" w:hAnsi="Times New Roman"/>
-          <w:sz w:val="16"/>
-          <w:szCs w:val="16"/>
-        </w:rPr>
-        <w:lastRenderedPageBreak/>
-        <w:t xml:space="preserve">ou l’exécution des présentes, et notamment les frais d’enregistrement et de timbres. </w:t>
-      </w:r>
-    </w:p>
-    <w:p>
-      <w:pPr>
-        <w:jc w:val="both"/>
+        <w:t xml:space="preserve"> outre toute taxe, de tout droit de timbre ou tout autre impôt imposé par quelque autorité nationale ou supranationale qui pourrait être </w:t>
+      </w:r>
+      <w:r>
+        <w:rPr>
+          <w:rFonts w:ascii="Times New Roman" w:hAnsi="Times New Roman"/>
+          <w:sz w:val="16"/>
+          <w:szCs w:val="16"/>
+        </w:rPr>
+        <w:t xml:space="preserve">exigible ou déclaré tel à l’occasion de la signature, de l’application ou l’exécution des présentes, et notamment les frais d’enregistrement et de timbres. </w:t>
+      </w:r>
+    </w:p>
+    <w:bookmarkEnd w:id="27"/>
+    <w:p>
+      <w:pPr>
         <w:rPr>
           <w:rFonts w:ascii="Times New Roman" w:hAnsi="Times New Roman"/>
           <w:b/>
@@ -4525,7 +5038,18 @@
           <w:szCs w:val="16"/>
           <w:u w:val="single"/>
         </w:rPr>
-        <w:t>ARTICLE 11</w:t>
+        <w:t>ARTICLE 1</w:t>
+      </w:r>
+      <w:r>
+        <w:rPr>
+          <w:rFonts w:ascii="Times New Roman" w:hAnsi="Times New Roman"/>
+          <w:b/>
+          <w:bCs/>
+          <w:sz w:val="16"/>
+          <w:szCs w:val="16"/>
+          <w:u w:val="single"/>
+        </w:rPr>
+        <w:t>2</w:t>
       </w:r>
       <w:r>
         <w:rPr>
@@ -4578,7 +5102,6 @@
     </w:p>
     <w:p>
       <w:pPr>
-        <w:jc w:val="both"/>
         <w:rPr>
           <w:rFonts w:ascii="Times New Roman" w:hAnsi="Times New Roman"/>
           <w:sz w:val="16"/>
@@ -4593,15 +5116,25 @@
           <w:szCs w:val="16"/>
           <w:u w:val="single"/>
         </w:rPr>
-        <w:t xml:space="preserve">ARTICLE 12 </w:t>
-      </w:r>
-      <w:r>
-        <w:rPr>
-          <w:rFonts w:ascii="Times New Roman" w:hAnsi="Times New Roman"/>
-          <w:sz w:val="16"/>
-          <w:szCs w:val="16"/>
-        </w:rPr>
-        <w:t xml:space="preserve">: </w:t>
+        <w:t>ARTICLE 1</w:t>
+      </w:r>
+      <w:r>
+        <w:rPr>
+          <w:rFonts w:ascii="Times New Roman" w:hAnsi="Times New Roman"/>
+          <w:b/>
+          <w:sz w:val="16"/>
+          <w:szCs w:val="16"/>
+          <w:u w:val="single"/>
+        </w:rPr>
+        <w:t>3</w:t>
+      </w:r>
+      <w:r>
+        <w:rPr>
+          <w:rFonts w:ascii="Times New Roman" w:hAnsi="Times New Roman"/>
+          <w:sz w:val="16"/>
+          <w:szCs w:val="16"/>
+        </w:rPr>
+        <w:t xml:space="preserve"> : </w:t>
       </w:r>
       <w:r>
         <w:rPr>
@@ -4616,7 +5149,6 @@
     </w:p>
     <w:p>
       <w:pPr>
-        <w:jc w:val="both"/>
         <w:rPr>
           <w:rFonts w:ascii="Times New Roman" w:hAnsi="Times New Roman"/>
           <w:sz w:val="16"/>
@@ -4651,7 +5183,6 @@
     </w:p>
     <w:p>
       <w:pPr>
-        <w:jc w:val="both"/>
         <w:rPr>
           <w:rFonts w:ascii="Times New Roman" w:hAnsi="Times New Roman"/>
           <w:sz w:val="16"/>
@@ -4669,7 +5200,6 @@
     </w:p>
     <w:p>
       <w:pPr>
-        <w:jc w:val="both"/>
         <w:rPr>
           <w:rFonts w:ascii="Times New Roman" w:hAnsi="Times New Roman"/>
           <w:sz w:val="16"/>
@@ -4684,7 +5214,17 @@
           <w:szCs w:val="16"/>
           <w:u w:val="single"/>
         </w:rPr>
-        <w:t>ARTICLE 13</w:t>
+        <w:t>ARTICLE 1</w:t>
+      </w:r>
+      <w:r>
+        <w:rPr>
+          <w:rFonts w:ascii="Times New Roman" w:hAnsi="Times New Roman"/>
+          <w:b/>
+          <w:sz w:val="16"/>
+          <w:szCs w:val="16"/>
+          <w:u w:val="single"/>
+        </w:rPr>
+        <w:t>4</w:t>
       </w:r>
       <w:r>
         <w:rPr>
@@ -4707,7 +5247,6 @@
     </w:p>
     <w:p>
       <w:pPr>
-        <w:jc w:val="both"/>
         <w:rPr>
           <w:rFonts w:ascii="Times New Roman" w:hAnsi="Times New Roman"/>
           <w:sz w:val="16"/>
@@ -4742,7 +5281,6 @@
     </w:p>
     <w:p>
       <w:pPr>
-        <w:jc w:val="both"/>
         <w:rPr>
           <w:rFonts w:ascii="Times New Roman" w:hAnsi="Times New Roman"/>
           <w:sz w:val="16"/>
@@ -4794,7 +5332,6 @@
     </w:p>
     <w:p>
       <w:pPr>
-        <w:jc w:val="both"/>
         <w:rPr>
           <w:rFonts w:ascii="Times New Roman" w:hAnsi="Times New Roman"/>
           <w:sz w:val="16"/>
@@ -4809,7 +5346,17 @@
           <w:szCs w:val="16"/>
           <w:u w:val="single"/>
         </w:rPr>
-        <w:t>ARTICLE 14</w:t>
+        <w:t>ARTICLE</w:t>
+      </w:r>
+      <w:r>
+        <w:rPr>
+          <w:rFonts w:ascii="Times New Roman" w:hAnsi="Times New Roman"/>
+          <w:b/>
+          <w:sz w:val="16"/>
+          <w:szCs w:val="16"/>
+          <w:u w:val="single"/>
+        </w:rPr>
+        <w:t xml:space="preserve"> 15</w:t>
       </w:r>
       <w:r>
         <w:rPr>
@@ -4832,7 +5379,6 @@
     </w:p>
     <w:p>
       <w:pPr>
-        <w:jc w:val="both"/>
         <w:rPr>
           <w:rFonts w:ascii="Times New Roman" w:hAnsi="Times New Roman"/>
           <w:sz w:val="16"/>
@@ -4844,13 +5390,14 @@
           <w:rStyle w:val="cf01"/>
           <w:rFonts w:ascii="Times New Roman" w:hAnsi="Times New Roman" w:cs="Times New Roman"/>
           <w:color w:val="auto"/>
+          <w:sz w:val="16"/>
+          <w:szCs w:val="16"/>
         </w:rPr>
         <w:t>Le Client reconnaît être informé que ses données personnelles seront enregistrées dans le fichier de l'Institution et utilisées pour la gestion des relations contractuelles.</w:t>
       </w:r>
     </w:p>
     <w:p>
       <w:pPr>
-        <w:jc w:val="both"/>
         <w:rPr>
           <w:rFonts w:ascii="Times New Roman" w:hAnsi="Times New Roman"/>
           <w:sz w:val="16"/>
@@ -4865,7 +5412,27 @@
           <w:szCs w:val="16"/>
           <w:u w:val="single"/>
         </w:rPr>
-        <w:t xml:space="preserve">ARTICLE 15 </w:t>
+        <w:t>ARTICLE 1</w:t>
+      </w:r>
+      <w:r>
+        <w:rPr>
+          <w:rFonts w:ascii="Times New Roman" w:hAnsi="Times New Roman"/>
+          <w:b/>
+          <w:sz w:val="16"/>
+          <w:szCs w:val="16"/>
+          <w:u w:val="single"/>
+        </w:rPr>
+        <w:t>6</w:t>
+      </w:r>
+      <w:r>
+        <w:rPr>
+          <w:rFonts w:ascii="Times New Roman" w:hAnsi="Times New Roman"/>
+          <w:b/>
+          <w:sz w:val="16"/>
+          <w:szCs w:val="16"/>
+          <w:u w:val="single"/>
+        </w:rPr>
+        <w:t xml:space="preserve"> </w:t>
       </w:r>
       <w:r>
         <w:rPr>
@@ -4897,7 +5464,6 @@
     </w:p>
     <w:p>
       <w:pPr>
-        <w:jc w:val="both"/>
         <w:rPr>
           <w:rFonts w:ascii="Times New Roman" w:hAnsi="Times New Roman"/>
           <w:b/>
@@ -4917,7 +5483,6 @@
     </w:p>
     <w:p>
       <w:pPr>
-        <w:jc w:val="both"/>
         <w:rPr>
           <w:rFonts w:ascii="Times New Roman" w:hAnsi="Times New Roman"/>
           <w:b/>
@@ -4937,7 +5502,6 @@
     </w:p>
     <w:p>
       <w:pPr>
-        <w:jc w:val="both"/>
         <w:rPr>
           <w:rFonts w:ascii="Times New Roman" w:hAnsi="Times New Roman"/>
           <w:sz w:val="16"/>
@@ -4952,7 +5516,27 @@
           <w:szCs w:val="16"/>
           <w:u w:val="single"/>
         </w:rPr>
-        <w:t xml:space="preserve">ARTICLE 16 </w:t>
+        <w:t>ARTICLE 1</w:t>
+      </w:r>
+      <w:r>
+        <w:rPr>
+          <w:rFonts w:ascii="Times New Roman" w:hAnsi="Times New Roman"/>
+          <w:b/>
+          <w:sz w:val="16"/>
+          <w:szCs w:val="16"/>
+          <w:u w:val="single"/>
+        </w:rPr>
+        <w:t>7</w:t>
+      </w:r>
+      <w:r>
+        <w:rPr>
+          <w:rFonts w:ascii="Times New Roman" w:hAnsi="Times New Roman"/>
+          <w:b/>
+          <w:sz w:val="16"/>
+          <w:szCs w:val="16"/>
+          <w:u w:val="single"/>
+        </w:rPr>
+        <w:t xml:space="preserve"> </w:t>
       </w:r>
       <w:r>
         <w:rPr>
@@ -4984,53 +5568,74 @@
     </w:p>
     <w:p>
       <w:pPr>
-        <w:jc w:val="both"/>
-        <w:rPr>
-          <w:rFonts w:ascii="Times New Roman" w:hAnsi="Times New Roman"/>
-          <w:sz w:val="16"/>
-          <w:szCs w:val="16"/>
-        </w:rPr>
-      </w:pPr>
-      <w:bookmarkStart w:id="25" w:name="_Hlk151731296"/>
-      <w:r>
-        <w:rPr>
-          <w:rFonts w:ascii="Times New Roman" w:hAnsi="Times New Roman"/>
-          <w:sz w:val="16"/>
-          <w:szCs w:val="16"/>
-        </w:rPr>
-        <w:t>16.1 Le présent contrat est régi par le droit gabonais.</w:t>
-      </w:r>
-    </w:p>
-    <w:p>
-      <w:pPr>
-        <w:jc w:val="both"/>
-        <w:rPr>
-          <w:rFonts w:ascii="Times New Roman" w:hAnsi="Times New Roman"/>
-          <w:sz w:val="16"/>
-          <w:szCs w:val="16"/>
-        </w:rPr>
-      </w:pPr>
-      <w:r>
-        <w:rPr>
-          <w:rFonts w:ascii="Times New Roman" w:hAnsi="Times New Roman"/>
-          <w:sz w:val="16"/>
-          <w:szCs w:val="16"/>
-        </w:rPr>
-        <w:t xml:space="preserve">16.2 Tout litige qui pourrait naître de l’interprétation ou de l’exécution du contrat, qui n’aura pas été réglé à l’amiable dans </w:t>
-      </w:r>
-      <w:r>
-        <w:rPr>
-          <w:rFonts w:ascii="Times New Roman" w:hAnsi="Times New Roman"/>
-          <w:sz w:val="16"/>
-          <w:szCs w:val="16"/>
-        </w:rPr>
-        <w:t>un délai d’un mois, sera de la compétence des juridictions gabonaises.</w:t>
+        <w:rPr>
+          <w:rFonts w:ascii="Times New Roman" w:hAnsi="Times New Roman"/>
+          <w:sz w:val="16"/>
+          <w:szCs w:val="16"/>
+        </w:rPr>
+      </w:pPr>
+      <w:bookmarkStart w:id="28" w:name="_Hlk151731296"/>
+      <w:r>
+        <w:rPr>
+          <w:rFonts w:ascii="Times New Roman" w:hAnsi="Times New Roman"/>
+          <w:sz w:val="16"/>
+          <w:szCs w:val="16"/>
+        </w:rPr>
+        <w:t>1</w:t>
+      </w:r>
+      <w:r>
+        <w:rPr>
+          <w:rFonts w:ascii="Times New Roman" w:hAnsi="Times New Roman"/>
+          <w:sz w:val="16"/>
+          <w:szCs w:val="16"/>
+        </w:rPr>
+        <w:t>7</w:t>
+      </w:r>
+      <w:r>
+        <w:rPr>
+          <w:rFonts w:ascii="Times New Roman" w:hAnsi="Times New Roman"/>
+          <w:sz w:val="16"/>
+          <w:szCs w:val="16"/>
+        </w:rPr>
+        <w:t>.1 Le présent contrat est régi par le droit gabonais.</w:t>
+      </w:r>
+    </w:p>
+    <w:p>
+      <w:pPr>
+        <w:rPr>
+          <w:rFonts w:ascii="Times New Roman" w:hAnsi="Times New Roman"/>
+          <w:sz w:val="16"/>
+          <w:szCs w:val="16"/>
+        </w:rPr>
+      </w:pPr>
+      <w:r>
+        <w:rPr>
+          <w:rFonts w:ascii="Times New Roman" w:hAnsi="Times New Roman"/>
+          <w:sz w:val="16"/>
+          <w:szCs w:val="16"/>
+        </w:rPr>
+        <w:t>1</w:t>
+      </w:r>
+      <w:r>
+        <w:rPr>
+          <w:rFonts w:ascii="Times New Roman" w:hAnsi="Times New Roman"/>
+          <w:sz w:val="16"/>
+          <w:szCs w:val="16"/>
+        </w:rPr>
+        <w:t>7</w:t>
+      </w:r>
+      <w:r>
+        <w:rPr>
+          <w:rFonts w:ascii="Times New Roman" w:hAnsi="Times New Roman"/>
+          <w:sz w:val="16"/>
+          <w:szCs w:val="16"/>
+        </w:rPr>
+        <w:t>.2 Tout litige qui pourrait naître de l’interprétation ou de l’exécution du contrat, qui n’aura pas été réglé à l’amiable dans un délai d’un mois, sera de la compétence des juridictions gabonaises.</w:t>
       </w:r>
     </w:p>
     <w:p>
       <w:pPr>
         <w:spacing w:after="0"/>
-        <w:jc w:val="both"/>
         <w:rPr>
           <w:rFonts w:ascii="Times New Roman" w:hAnsi="Times New Roman"/>
           <w:sz w:val="16"/>
@@ -5067,7 +5672,6 @@
     <w:p>
       <w:pPr>
         <w:spacing w:after="0"/>
-        <w:jc w:val="both"/>
         <w:rPr>
           <w:rFonts w:ascii="Times New Roman" w:hAnsi="Times New Roman"/>
           <w:sz w:val="16"/>
@@ -5083,10 +5687,9 @@
         <w:t>En deux (2) exemplaires originaux.</w:t>
       </w:r>
     </w:p>
-    <w:bookmarkEnd w:id="25"/>
-    <w:p>
-      <w:pPr>
-        <w:spacing w:line="240" w:lineRule="auto"/>
+    <w:bookmarkEnd w:id="28"/>
+    <w:p>
+      <w:pPr>
         <w:rPr>
           <w:rFonts w:ascii="Times New Roman" w:hAnsi="Times New Roman"/>
           <w:b/>
@@ -5098,7 +5701,6 @@
     </w:p>
     <w:p>
       <w:pPr>
-        <w:spacing w:line="240" w:lineRule="auto"/>
         <w:rPr>
           <w:rFonts w:ascii="Times New Roman" w:hAnsi="Times New Roman"/>
           <w:b/>
@@ -5115,12 +5717,12 @@
           <w:szCs w:val="16"/>
           <w:u w:val="single"/>
         </w:rPr>
+        <w:lastRenderedPageBreak/>
         <w:t>POUR L’INSTITUTION</w:t>
       </w:r>
     </w:p>
     <w:p>
       <w:pPr>
-        <w:spacing w:line="240" w:lineRule="auto"/>
         <w:rPr>
           <w:rFonts w:ascii="Times New Roman" w:hAnsi="Times New Roman"/>
           <w:b/>
@@ -5132,7 +5734,6 @@
     </w:p>
     <w:p>
       <w:pPr>
-        <w:spacing w:line="240" w:lineRule="auto"/>
         <w:rPr>
           <w:rFonts w:ascii="Times New Roman" w:hAnsi="Times New Roman"/>
           <w:b/>
@@ -5144,7 +5745,6 @@
     </w:p>
     <w:p>
       <w:pPr>
-        <w:spacing w:line="240" w:lineRule="auto"/>
         <w:rPr>
           <w:rFonts w:ascii="Times New Roman" w:hAnsi="Times New Roman"/>
           <w:b/>
@@ -5156,7 +5756,6 @@
     </w:p>
     <w:p>
       <w:pPr>
-        <w:spacing w:line="240" w:lineRule="auto"/>
         <w:rPr>
           <w:rFonts w:ascii="Times New Roman" w:hAnsi="Times New Roman"/>
           <w:b/>
@@ -5168,7 +5767,6 @@
     </w:p>
     <w:p>
       <w:pPr>
-        <w:spacing w:line="240" w:lineRule="auto"/>
         <w:rPr>
           <w:rFonts w:ascii="Times New Roman" w:hAnsi="Times New Roman"/>
           <w:b/>
@@ -5200,7 +5798,6 @@
     </w:p>
     <w:p>
       <w:pPr>
-        <w:spacing w:line="240" w:lineRule="auto"/>
         <w:rPr>
           <w:rFonts w:ascii="Times New Roman" w:hAnsi="Times New Roman"/>
           <w:i/>
@@ -5209,6 +5806,8 @@
         </w:rPr>
       </w:pPr>
     </w:p>
+    <w:p/>
+    <w:p/>
     <w:p/>
     <w:p/>
     <w:p/>
@@ -5328,8 +5927,6 @@
   </w:p>
   <w:p>
     <w:pPr>
-      <w:spacing w:line="240" w:lineRule="auto"/>
-      <w:jc w:val="both"/>
       <w:rPr>
         <w:rFonts w:ascii="Times New Roman" w:hAnsi="Times New Roman"/>
         <w:b/>
@@ -5359,11 +5956,14 @@
     <w:r>
       <w:rPr>
         <w:rFonts w:ascii="Times New Roman" w:hAnsi="Times New Roman"/>
+        <w:b/>
+        <w:bCs/>
         <w:sz w:val="16"/>
         <w:szCs w:val="16"/>
       </w:rPr>
-      <w:t>$</w:t>
+      <w:t>${</w:t>
     </w:r>
+    <w:proofErr w:type="spellStart"/>
     <w:r>
       <w:rPr>
         <w:rFonts w:ascii="Times New Roman" w:hAnsi="Times New Roman"/>
@@ -5372,32 +5972,9 @@
         <w:sz w:val="16"/>
         <w:szCs w:val="16"/>
       </w:rPr>
-      <w:t>{</w:t>
-    </w:r>
-    <w:proofErr w:type="spellStart"/>
-    <w:r>
-      <w:rPr>
-        <w:rFonts w:ascii="Times New Roman" w:hAnsi="Times New Roman"/>
-        <w:b/>
-        <w:bCs/>
-        <w:sz w:val="16"/>
-        <w:szCs w:val="16"/>
-      </w:rPr>
-      <w:t>individual_</w:t>
-    </w:r>
-    <w:proofErr w:type="gramStart"/>
-    <w:r>
-      <w:rPr>
-        <w:rFonts w:ascii="Times New Roman" w:hAnsi="Times New Roman"/>
-        <w:b/>
-        <w:bCs/>
-        <w:sz w:val="16"/>
-        <w:szCs w:val="16"/>
-      </w:rPr>
-      <w:t>business.denomination</w:t>
+      <w:t>company.denomination</w:t>
     </w:r>
     <w:proofErr w:type="spellEnd"/>
-    <w:proofErr w:type="gramEnd"/>
     <w:r>
       <w:rPr>
         <w:rFonts w:ascii="Times New Roman" w:hAnsi="Times New Roman"/>
@@ -5539,21 +6116,9 @@
         <w:sz w:val="16"/>
         <w:szCs w:val="16"/>
       </w:rPr>
-      <w:t>individual_</w:t>
-    </w:r>
-    <w:proofErr w:type="gramStart"/>
-    <w:r>
-      <w:rPr>
-        <w:rFonts w:ascii="Times New Roman" w:hAnsi="Times New Roman"/>
-        <w:b/>
-        <w:bCs/>
-        <w:sz w:val="16"/>
-        <w:szCs w:val="16"/>
-      </w:rPr>
-      <w:t>business.denomination</w:t>
+      <w:t>individual_business.denomination</w:t>
     </w:r>
     <w:proofErr w:type="spellEnd"/>
-    <w:proofErr w:type="gramEnd"/>
     <w:r>
       <w:rPr>
         <w:rFonts w:ascii="Times New Roman" w:hAnsi="Times New Roman"/>
@@ -5635,10 +6200,10 @@
         <w:lang w:eastAsia="fr-FR"/>
       </w:rPr>
       <w:drawing>
-        <wp:inline distT="0" distB="0" distL="0" distR="0" wp14:anchorId="47E1B0C3" wp14:editId="38470082">
+        <wp:inline distT="0" distB="0" distL="0" distR="0" wp14:anchorId="3AA4305D" wp14:editId="47E020D3">
           <wp:extent cx="2114550" cy="781050"/>
           <wp:effectExtent l="0" t="0" r="0" b="0"/>
-          <wp:docPr id="313199402" name="Image 2" descr="C:\Users\NELLY OPELI\Desktop\DOCUMENTATION DMCC\CHARTE GROUPE COFINA\LOGO_Papiers en tetes v2019\Logos\Cofina\png\cofina-logo-horiz-rvb.png"/>
+          <wp:docPr id="1933461" name="Image 2" descr="C:\Users\NELLY OPELI\Desktop\DOCUMENTATION DMCC\CHARTE GROUPE COFINA\LOGO_Papiers en tetes v2019\Logos\Cofina\png\cofina-logo-horiz-rvb.png"/>
           <wp:cNvGraphicFramePr>
             <a:graphicFrameLocks xmlns:a="http://schemas.openxmlformats.org/drawingml/2006/main" noChangeAspect="1"/>
           </wp:cNvGraphicFramePr>
@@ -5694,7 +6259,7 @@
       <w:pStyle w:val="En-tte"/>
       <w:ind w:left="-426"/>
     </w:pPr>
-    <w:bookmarkStart w:id="26" w:name="_Hlk38378436"/>
+    <w:bookmarkStart w:id="29" w:name="_Hlk38378436"/>
     <w:r>
       <w:rPr>
         <w:noProof/>
@@ -5749,7 +6314,7 @@
         </wp:inline>
       </w:drawing>
     </w:r>
-    <w:bookmarkEnd w:id="26"/>
+    <w:bookmarkEnd w:id="29"/>
   </w:p>
 </w:hdr>
 </file>
@@ -6629,6 +7194,146 @@
     </w:lvl>
   </w:abstractNum>
   <w:abstractNum w:abstractNumId="7" w15:restartNumberingAfterBreak="0">
+    <w:nsid w:val="2FDA01EF"/>
+    <w:multiLevelType w:val="multilevel"/>
+    <w:tmpl w:val="B01218F8"/>
+    <w:lvl w:ilvl="0">
+      <w:start w:val="1"/>
+      <w:numFmt w:val="bullet"/>
+      <w:lvlText w:val=""/>
+      <w:lvlJc w:val="left"/>
+      <w:pPr>
+        <w:tabs>
+          <w:tab w:val="num" w:pos="720"/>
+        </w:tabs>
+        <w:ind w:left="720" w:hanging="360"/>
+      </w:pPr>
+      <w:rPr>
+        <w:rFonts w:ascii="Wingdings" w:hAnsi="Wingdings" w:hint="default"/>
+      </w:rPr>
+    </w:lvl>
+    <w:lvl w:ilvl="1">
+      <w:start w:val="1"/>
+      <w:numFmt w:val="bullet"/>
+      <w:lvlText w:val="o"/>
+      <w:lvlJc w:val="left"/>
+      <w:pPr>
+        <w:tabs>
+          <w:tab w:val="num" w:pos="1440"/>
+        </w:tabs>
+        <w:ind w:left="1440" w:hanging="360"/>
+      </w:pPr>
+      <w:rPr>
+        <w:rFonts w:ascii="Courier New" w:hAnsi="Courier New" w:cs="Courier New" w:hint="default"/>
+      </w:rPr>
+    </w:lvl>
+    <w:lvl w:ilvl="2">
+      <w:start w:val="1"/>
+      <w:numFmt w:val="bullet"/>
+      <w:lvlText w:val=""/>
+      <w:lvlJc w:val="left"/>
+      <w:pPr>
+        <w:tabs>
+          <w:tab w:val="num" w:pos="2160"/>
+        </w:tabs>
+        <w:ind w:left="2160" w:hanging="360"/>
+      </w:pPr>
+      <w:rPr>
+        <w:rFonts w:ascii="Wingdings" w:hAnsi="Wingdings" w:hint="default"/>
+      </w:rPr>
+    </w:lvl>
+    <w:lvl w:ilvl="3">
+      <w:start w:val="1"/>
+      <w:numFmt w:val="bullet"/>
+      <w:lvlText w:val=""/>
+      <w:lvlJc w:val="left"/>
+      <w:pPr>
+        <w:tabs>
+          <w:tab w:val="num" w:pos="2880"/>
+        </w:tabs>
+        <w:ind w:left="2880" w:hanging="360"/>
+      </w:pPr>
+      <w:rPr>
+        <w:rFonts w:ascii="Symbol" w:hAnsi="Symbol" w:hint="default"/>
+      </w:rPr>
+    </w:lvl>
+    <w:lvl w:ilvl="4">
+      <w:start w:val="1"/>
+      <w:numFmt w:val="bullet"/>
+      <w:lvlText w:val="o"/>
+      <w:lvlJc w:val="left"/>
+      <w:pPr>
+        <w:tabs>
+          <w:tab w:val="num" w:pos="3600"/>
+        </w:tabs>
+        <w:ind w:left="3600" w:hanging="360"/>
+      </w:pPr>
+      <w:rPr>
+        <w:rFonts w:ascii="Courier New" w:hAnsi="Courier New" w:cs="Courier New" w:hint="default"/>
+      </w:rPr>
+    </w:lvl>
+    <w:lvl w:ilvl="5">
+      <w:start w:val="1"/>
+      <w:numFmt w:val="bullet"/>
+      <w:lvlText w:val=""/>
+      <w:lvlJc w:val="left"/>
+      <w:pPr>
+        <w:tabs>
+          <w:tab w:val="num" w:pos="4320"/>
+        </w:tabs>
+        <w:ind w:left="4320" w:hanging="360"/>
+      </w:pPr>
+      <w:rPr>
+        <w:rFonts w:ascii="Wingdings" w:hAnsi="Wingdings" w:hint="default"/>
+      </w:rPr>
+    </w:lvl>
+    <w:lvl w:ilvl="6">
+      <w:start w:val="1"/>
+      <w:numFmt w:val="bullet"/>
+      <w:lvlText w:val=""/>
+      <w:lvlJc w:val="left"/>
+      <w:pPr>
+        <w:tabs>
+          <w:tab w:val="num" w:pos="5040"/>
+        </w:tabs>
+        <w:ind w:left="5040" w:hanging="360"/>
+      </w:pPr>
+      <w:rPr>
+        <w:rFonts w:ascii="Symbol" w:hAnsi="Symbol" w:hint="default"/>
+      </w:rPr>
+    </w:lvl>
+    <w:lvl w:ilvl="7">
+      <w:start w:val="1"/>
+      <w:numFmt w:val="bullet"/>
+      <w:lvlText w:val="o"/>
+      <w:lvlJc w:val="left"/>
+      <w:pPr>
+        <w:tabs>
+          <w:tab w:val="num" w:pos="5760"/>
+        </w:tabs>
+        <w:ind w:left="5760" w:hanging="360"/>
+      </w:pPr>
+      <w:rPr>
+        <w:rFonts w:ascii="Courier New" w:hAnsi="Courier New" w:cs="Courier New" w:hint="default"/>
+      </w:rPr>
+    </w:lvl>
+    <w:lvl w:ilvl="8">
+      <w:start w:val="1"/>
+      <w:numFmt w:val="bullet"/>
+      <w:lvlText w:val=""/>
+      <w:lvlJc w:val="left"/>
+      <w:pPr>
+        <w:tabs>
+          <w:tab w:val="num" w:pos="6480"/>
+        </w:tabs>
+        <w:ind w:left="6480" w:hanging="360"/>
+      </w:pPr>
+      <w:rPr>
+        <w:rFonts w:ascii="Wingdings" w:hAnsi="Wingdings" w:hint="default"/>
+      </w:rPr>
+    </w:lvl>
+  </w:abstractNum>
+  <w:abstractNum w:abstractNumId="8" w15:restartNumberingAfterBreak="0">
     <w:nsid w:val="326038E7"/>
     <w:multiLevelType w:val="hybridMultilevel"/>
     <w:tmpl w:val="293EAEB4"/>
@@ -6741,7 +7446,7 @@
       </w:rPr>
     </w:lvl>
   </w:abstractNum>
-  <w:abstractNum w:abstractNumId="8" w15:restartNumberingAfterBreak="0">
+  <w:abstractNum w:abstractNumId="9" w15:restartNumberingAfterBreak="0">
     <w:nsid w:val="3D216091"/>
     <w:multiLevelType w:val="hybridMultilevel"/>
     <w:tmpl w:val="B9686664"/>
@@ -6854,7 +7559,7 @@
       </w:rPr>
     </w:lvl>
   </w:abstractNum>
-  <w:abstractNum w:abstractNumId="9" w15:restartNumberingAfterBreak="0">
+  <w:abstractNum w:abstractNumId="10" w15:restartNumberingAfterBreak="0">
     <w:nsid w:val="596409D7"/>
     <w:multiLevelType w:val="hybridMultilevel"/>
     <w:tmpl w:val="7E063B1E"/>
@@ -6967,7 +7672,7 @@
       </w:rPr>
     </w:lvl>
   </w:abstractNum>
-  <w:abstractNum w:abstractNumId="10" w15:restartNumberingAfterBreak="0">
+  <w:abstractNum w:abstractNumId="11" w15:restartNumberingAfterBreak="0">
     <w:nsid w:val="6B8819FD"/>
     <w:multiLevelType w:val="hybridMultilevel"/>
     <w:tmpl w:val="656A2ACA"/>
@@ -7124,25 +7829,28 @@
     <w:abstractNumId w:val="1"/>
   </w:num>
   <w:num w:numId="7" w16cid:durableId="1897352996">
+    <w:abstractNumId w:val="9"/>
+  </w:num>
+  <w:num w:numId="8" w16cid:durableId="1278875659">
     <w:abstractNumId w:val="8"/>
   </w:num>
-  <w:num w:numId="8" w16cid:durableId="1278875659">
-    <w:abstractNumId w:val="7"/>
-  </w:num>
   <w:num w:numId="9" w16cid:durableId="1960405133">
-    <w:abstractNumId w:val="9"/>
+    <w:abstractNumId w:val="10"/>
   </w:num>
   <w:num w:numId="10" w16cid:durableId="66851347">
     <w:abstractNumId w:val="3"/>
   </w:num>
   <w:num w:numId="11" w16cid:durableId="1554150083">
-    <w:abstractNumId w:val="10"/>
+    <w:abstractNumId w:val="11"/>
   </w:num>
   <w:num w:numId="12" w16cid:durableId="1614479883">
     <w:abstractNumId w:val="0"/>
   </w:num>
   <w:num w:numId="13" w16cid:durableId="2108647372">
     <w:abstractNumId w:val="6"/>
+  </w:num>
+  <w:num w:numId="14" w16cid:durableId="452986117">
+    <w:abstractNumId w:val="7"/>
   </w:num>
 </w:numbering>
 </file>
@@ -7457,6 +8165,7 @@
   <w:style w:type="character" w:default="1" w:styleId="Policepardfaut">
     <w:name w:val="Default Paragraph Font"/>
     <w:uiPriority w:val="1"/>
+    <w:semiHidden/>
     <w:unhideWhenUsed/>
   </w:style>
   <w:style w:type="table" w:default="1" w:styleId="TableauNormal">

</xml_diff>